<commit_message>
making minor updates to homework before submitting
</commit_message>
<xml_diff>
--- a/Homeworks/PM591_HW1.docx
+++ b/Homeworks/PM591_HW1.docx
@@ -14428,6 +14428,8 @@
           <w:szCs w:val="24"/>
         </w:rPr>
       </w:pPr>
+      <w:bookmarkStart w:id="0" w:name="_GoBack"/>
+      <w:bookmarkEnd w:id="0"/>
     </w:p>
     <w:p>
       <w:pPr>
@@ -14588,25 +14590,23 @@
         </w:rPr>
         <w:t>1 - 0.05/2, df=length(x)-1) # use `</w:t>
       </w:r>
-      <w:proofErr w:type="spellStart"/>
-      <w:r>
-        <w:rPr>
-          <w:rFonts w:ascii="Consolas" w:eastAsia="Times New Roman" w:hAnsi="Consolas" w:cs="Courier New"/>
-          <w:color w:val="949C8B"/>
-          <w:sz w:val="20"/>
-          <w:szCs w:val="20"/>
-        </w:rPr>
-        <w:t>pt</w:t>
-      </w:r>
-      <w:proofErr w:type="spellEnd"/>
-      <w:r>
-        <w:rPr>
-          <w:rFonts w:ascii="Consolas" w:eastAsia="Times New Roman" w:hAnsi="Consolas" w:cs="Courier New"/>
-          <w:color w:val="949C8B"/>
-          <w:sz w:val="20"/>
-          <w:szCs w:val="20"/>
-        </w:rPr>
-        <w:t>()` function to get critical t-value for 95% CI</w:t>
+      <w:r>
+        <w:rPr>
+          <w:rFonts w:ascii="Consolas" w:eastAsia="Times New Roman" w:hAnsi="Consolas" w:cs="Courier New"/>
+          <w:color w:val="949C8B"/>
+          <w:sz w:val="20"/>
+          <w:szCs w:val="20"/>
+        </w:rPr>
+        <w:t>q</w:t>
+      </w:r>
+      <w:r>
+        <w:rPr>
+          <w:rFonts w:ascii="Consolas" w:eastAsia="Times New Roman" w:hAnsi="Consolas" w:cs="Courier New"/>
+          <w:color w:val="949C8B"/>
+          <w:sz w:val="20"/>
+          <w:szCs w:val="20"/>
+        </w:rPr>
+        <w:t>t()` function to get critical t-value for 95% CI</w:t>
       </w:r>
     </w:p>
     <w:p>
@@ -16622,18 +16622,181 @@
     </w:p>
     <w:p>
       <w:pPr>
-        <w:pStyle w:val="ListParagraph"/>
-        <w:autoSpaceDE w:val="0"/>
-        <w:autoSpaceDN w:val="0"/>
-        <w:adjustRightInd w:val="0"/>
+        <w:spacing w:before="120" w:after="0" w:line="240" w:lineRule="auto"/>
+        <w:ind w:left="547"/>
+        <w:rPr>
+          <w:rFonts w:ascii="Calibri" w:eastAsia="Times New Roman" w:hAnsi="Calibri" w:cs="Calibri"/>
+          <w:color w:val="000000"/>
+        </w:rPr>
+      </w:pPr>
+    </w:p>
+    <w:p>
+      <w:pPr>
+        <w:spacing w:before="120" w:after="0" w:line="240" w:lineRule="auto"/>
+        <w:ind w:left="547"/>
+        <w:rPr>
+          <w:rFonts w:ascii="Calibri" w:eastAsia="Times New Roman" w:hAnsi="Calibri" w:cs="Calibri"/>
+          <w:color w:val="000000"/>
+        </w:rPr>
+      </w:pPr>
+      <w:r>
+        <w:rPr>
+          <w:rFonts w:ascii="Calibri" w:eastAsia="Times New Roman" w:hAnsi="Calibri" w:cs="Calibri"/>
+          <w:color w:val="000000"/>
+        </w:rPr>
+        <w:t>Saving RDS file:</w:t>
+      </w:r>
+    </w:p>
+    <w:p>
+      <w:pPr>
+        <w:shd w:val="clear" w:color="auto" w:fill="0B0A09"/>
+        <w:tabs>
+          <w:tab w:val="left" w:pos="916"/>
+          <w:tab w:val="left" w:pos="1832"/>
+          <w:tab w:val="left" w:pos="2748"/>
+          <w:tab w:val="left" w:pos="3664"/>
+          <w:tab w:val="left" w:pos="4580"/>
+          <w:tab w:val="left" w:pos="5496"/>
+          <w:tab w:val="left" w:pos="6412"/>
+          <w:tab w:val="left" w:pos="7328"/>
+          <w:tab w:val="left" w:pos="8244"/>
+          <w:tab w:val="left" w:pos="9160"/>
+          <w:tab w:val="left" w:pos="10076"/>
+          <w:tab w:val="left" w:pos="10992"/>
+          <w:tab w:val="left" w:pos="11908"/>
+          <w:tab w:val="left" w:pos="12824"/>
+          <w:tab w:val="left" w:pos="13740"/>
+          <w:tab w:val="left" w:pos="14656"/>
+        </w:tabs>
+        <w:wordWrap w:val="0"/>
         <w:spacing w:after="0" w:line="240" w:lineRule="auto"/>
-        <w:ind w:left="1440"/>
-        <w:rPr>
-          <w:rFonts w:ascii="Arial" w:hAnsi="Arial" w:cs="Arial"/>
-          <w:sz w:val="24"/>
-          <w:szCs w:val="24"/>
-        </w:rPr>
-      </w:pPr>
+        <w:rPr>
+          <w:rFonts w:ascii="Consolas" w:eastAsia="Times New Roman" w:hAnsi="Consolas" w:cs="Courier New"/>
+          <w:color w:val="949C8B"/>
+          <w:sz w:val="20"/>
+          <w:szCs w:val="20"/>
+        </w:rPr>
+      </w:pPr>
+      <w:r>
+        <w:rPr>
+          <w:rFonts w:ascii="Consolas" w:eastAsia="Times New Roman" w:hAnsi="Consolas" w:cs="Courier New"/>
+          <w:color w:val="949C8B"/>
+          <w:sz w:val="20"/>
+          <w:szCs w:val="20"/>
+        </w:rPr>
+        <w:t>&gt; # save as R data set</w:t>
+      </w:r>
+    </w:p>
+    <w:p>
+      <w:pPr>
+        <w:shd w:val="clear" w:color="auto" w:fill="0B0A09"/>
+        <w:tabs>
+          <w:tab w:val="left" w:pos="916"/>
+          <w:tab w:val="left" w:pos="1832"/>
+          <w:tab w:val="left" w:pos="2748"/>
+          <w:tab w:val="left" w:pos="3664"/>
+          <w:tab w:val="left" w:pos="4580"/>
+          <w:tab w:val="left" w:pos="5496"/>
+          <w:tab w:val="left" w:pos="6412"/>
+          <w:tab w:val="left" w:pos="7328"/>
+          <w:tab w:val="left" w:pos="8244"/>
+          <w:tab w:val="left" w:pos="9160"/>
+          <w:tab w:val="left" w:pos="10076"/>
+          <w:tab w:val="left" w:pos="10992"/>
+          <w:tab w:val="left" w:pos="11908"/>
+          <w:tab w:val="left" w:pos="12824"/>
+          <w:tab w:val="left" w:pos="13740"/>
+          <w:tab w:val="left" w:pos="14656"/>
+        </w:tabs>
+        <w:wordWrap w:val="0"/>
+        <w:spacing w:after="0" w:line="240" w:lineRule="auto"/>
+        <w:rPr>
+          <w:rFonts w:ascii="Consolas" w:eastAsia="Times New Roman" w:hAnsi="Consolas" w:cs="Courier New"/>
+          <w:color w:val="FCFFE0"/>
+          <w:sz w:val="20"/>
+          <w:szCs w:val="20"/>
+        </w:rPr>
+      </w:pPr>
+      <w:r>
+        <w:rPr>
+          <w:rFonts w:ascii="Consolas" w:eastAsia="Times New Roman" w:hAnsi="Consolas" w:cs="Courier New"/>
+          <w:color w:val="949C8B"/>
+          <w:sz w:val="20"/>
+          <w:szCs w:val="20"/>
+        </w:rPr>
+        <w:t xml:space="preserve">&gt; </w:t>
+      </w:r>
+      <w:proofErr w:type="spellStart"/>
+      <w:r>
+        <w:rPr>
+          <w:rFonts w:ascii="Consolas" w:eastAsia="Times New Roman" w:hAnsi="Consolas" w:cs="Courier New"/>
+          <w:color w:val="949C8B"/>
+          <w:sz w:val="20"/>
+          <w:szCs w:val="20"/>
+        </w:rPr>
+        <w:t>write_</w:t>
+      </w:r>
+      <w:proofErr w:type="gramStart"/>
+      <w:r>
+        <w:rPr>
+          <w:rFonts w:ascii="Consolas" w:eastAsia="Times New Roman" w:hAnsi="Consolas" w:cs="Courier New"/>
+          <w:color w:val="949C8B"/>
+          <w:sz w:val="20"/>
+          <w:szCs w:val="20"/>
+        </w:rPr>
+        <w:t>rds</w:t>
+      </w:r>
+      <w:proofErr w:type="spellEnd"/>
+      <w:r>
+        <w:rPr>
+          <w:rFonts w:ascii="Consolas" w:eastAsia="Times New Roman" w:hAnsi="Consolas" w:cs="Courier New"/>
+          <w:color w:val="949C8B"/>
+          <w:sz w:val="20"/>
+          <w:szCs w:val="20"/>
+        </w:rPr>
+        <w:t>(</w:t>
+      </w:r>
+      <w:proofErr w:type="spellStart"/>
+      <w:proofErr w:type="gramEnd"/>
+      <w:r>
+        <w:rPr>
+          <w:rFonts w:ascii="Consolas" w:eastAsia="Times New Roman" w:hAnsi="Consolas" w:cs="Courier New"/>
+          <w:color w:val="949C8B"/>
+          <w:sz w:val="20"/>
+          <w:szCs w:val="20"/>
+        </w:rPr>
+        <w:t>wcgs</w:t>
+      </w:r>
+      <w:proofErr w:type="spellEnd"/>
+      <w:r>
+        <w:rPr>
+          <w:rFonts w:ascii="Consolas" w:eastAsia="Times New Roman" w:hAnsi="Consolas" w:cs="Courier New"/>
+          <w:color w:val="949C8B"/>
+          <w:sz w:val="20"/>
+          <w:szCs w:val="20"/>
+        </w:rPr>
+        <w:t>, file='./</w:t>
+      </w:r>
+      <w:proofErr w:type="spellStart"/>
+      <w:r>
+        <w:rPr>
+          <w:rFonts w:ascii="Consolas" w:eastAsia="Times New Roman" w:hAnsi="Consolas" w:cs="Courier New"/>
+          <w:color w:val="949C8B"/>
+          <w:sz w:val="20"/>
+          <w:szCs w:val="20"/>
+        </w:rPr>
+        <w:t>wcgs.rds</w:t>
+      </w:r>
+      <w:proofErr w:type="spellEnd"/>
+      <w:r>
+        <w:rPr>
+          <w:rFonts w:ascii="Consolas" w:eastAsia="Times New Roman" w:hAnsi="Consolas" w:cs="Courier New"/>
+          <w:color w:val="949C8B"/>
+          <w:sz w:val="20"/>
+          <w:szCs w:val="20"/>
+        </w:rPr>
+        <w:t>')</w:t>
+      </w:r>
     </w:p>
     <w:p>
       <w:pPr>
@@ -16957,6 +17120,7 @@
           <w:rFonts w:eastAsia="MS Mincho" w:cstheme="minorHAnsi"/>
           <w:lang w:eastAsia="ja-JP"/>
         </w:rPr>
+        <w:lastRenderedPageBreak/>
         <w:t>Use the “help” (?) function to determine how the “</w:t>
       </w:r>
       <w:proofErr w:type="spellStart"/>
@@ -17129,15 +17293,7 @@
                 <w:rFonts w:eastAsia="Times New Roman" w:cstheme="minorHAnsi"/>
                 <w:color w:val="000000"/>
               </w:rPr>
-              <w:t xml:space="preserve">. Create a vector named “pop2” that contains </w:t>
-            </w:r>
-            <w:r>
-              <w:rPr>
-                <w:rFonts w:eastAsia="Times New Roman" w:cstheme="minorHAnsi"/>
-                <w:color w:val="000000"/>
-              </w:rPr>
-              <w:lastRenderedPageBreak/>
-              <w:t xml:space="preserve">30 samples from a population with </w:t>
+              <w:t xml:space="preserve">. Create a vector named “pop2” that contains 30 samples from a population with </w:t>
             </w:r>
             <m:oMath>
               <m:r>
@@ -17153,23 +17309,7 @@
                 <w:rFonts w:eastAsia="Times New Roman" w:cstheme="minorHAnsi"/>
                 <w:color w:val="000000"/>
               </w:rPr>
-              <w:t>. Would the results of a t-test lead us to co</w:t>
-            </w:r>
-            <w:proofErr w:type="spellStart"/>
-            <w:r>
-              <w:rPr>
-                <w:rFonts w:eastAsia="Times New Roman" w:cstheme="minorHAnsi"/>
-                <w:color w:val="000000"/>
-              </w:rPr>
-              <w:t>nclude</w:t>
-            </w:r>
-            <w:proofErr w:type="spellEnd"/>
-            <w:r>
-              <w:rPr>
-                <w:rFonts w:eastAsia="Times New Roman" w:cstheme="minorHAnsi"/>
-                <w:color w:val="000000"/>
-              </w:rPr>
-              <w:t xml:space="preserve"> that these samples are from populations with different means?</w:t>
+              <w:t>. Would the results of a t-test lead us to conclude that these samples are from populations with different means?</w:t>
             </w:r>
           </w:p>
         </w:tc>
@@ -17212,7 +17352,6 @@
           <w:sz w:val="20"/>
           <w:szCs w:val="20"/>
         </w:rPr>
-        <w:lastRenderedPageBreak/>
         <w:t xml:space="preserve">&gt; pop1 &lt;- </w:t>
       </w:r>
       <w:proofErr w:type="spellStart"/>
@@ -21380,6 +21519,7 @@
           <w:rFonts w:ascii="Calibri" w:eastAsia="Times New Roman" w:hAnsi="Calibri" w:cs="Calibri"/>
           <w:color w:val="000000"/>
         </w:rPr>
+        <w:lastRenderedPageBreak/>
         <w:t>Given that the population means are different, it seems that increasing the sample size increases the power of the t-test to</w:t>
       </w:r>
       <w:r>
@@ -21387,15 +21527,7 @@
           <w:rFonts w:ascii="Calibri" w:eastAsia="Times New Roman" w:hAnsi="Calibri" w:cs="Calibri"/>
           <w:color w:val="000000"/>
         </w:rPr>
-        <w:t xml:space="preserve"> determine that the samples come from means from different populations, and lowering the sample size decreases the t-test’s power. As for standard deviation, it seems that with lower standard deviations, the ability for a t-test to detect difference in means from two populations where the difference in means and sample sizes are both small. Increasing the standard deviation seems </w:t>
-      </w:r>
-      <w:r>
-        <w:rPr>
-          <w:rFonts w:ascii="Calibri" w:eastAsia="Times New Roman" w:hAnsi="Calibri" w:cs="Calibri"/>
-          <w:color w:val="000000"/>
-        </w:rPr>
-        <w:lastRenderedPageBreak/>
-        <w:t xml:space="preserve">to have the opposite effect, where it is harder to detect differences in means. Lastly, increasing the difference between population means seems to increase the power of the t-test, given smaller sample size. </w:t>
+        <w:t xml:space="preserve"> determine that the samples come from means from different populations, and lowering the sample size decreases the t-test’s power. As for standard deviation, it seems that with lower standard deviations, the ability for a t-test to detect difference in means from two populations where the difference in means and sample sizes are both small. Increasing the standard deviation seems to have the opposite effect, where it is harder to detect differences in means. Lastly, increasing the difference between population means seems to increase the power of the t-test, given smaller sample size. </w:t>
       </w:r>
     </w:p>
     <w:p>
@@ -21454,8 +21586,6 @@
           <w:szCs w:val="24"/>
         </w:rPr>
       </w:pPr>
-      <w:bookmarkStart w:id="0" w:name="_GoBack"/>
-      <w:bookmarkEnd w:id="0"/>
     </w:p>
     <w:sectPr>
       <w:footerReference w:type="default" r:id="rId10"/>

</xml_diff>

<commit_message>
setting seed for q4 and changing 3f to t-test
</commit_message>
<xml_diff>
--- a/Homeworks/PM591_HW1.docx
+++ b/Homeworks/PM591_HW1.docx
@@ -1,6 +1,6 @@
 
 <file path=word/document.xml><?xml version="1.0" encoding="utf-8"?>
-<w:document xmlns:wpc="http://schemas.microsoft.com/office/word/2010/wordprocessingCanvas" xmlns:cx="http://schemas.microsoft.com/office/drawing/2014/chartex" xmlns:cx1="http://schemas.microsoft.com/office/drawing/2015/9/8/chartex" xmlns:cx2="http://schemas.microsoft.com/office/drawing/2015/10/21/chartex" xmlns:cx3="http://schemas.microsoft.com/office/drawing/2016/5/9/chartex" xmlns:cx4="http://schemas.microsoft.com/office/drawing/2016/5/10/chartex" xmlns:cx5="http://schemas.microsoft.com/office/drawing/2016/5/11/chartex" xmlns:cx6="http://schemas.microsoft.com/office/drawing/2016/5/12/chartex" xmlns:cx7="http://schemas.microsoft.com/office/drawing/2016/5/13/chartex" xmlns:cx8="http://schemas.microsoft.com/office/drawing/2016/5/14/chartex" xmlns:mc="http://schemas.openxmlformats.org/markup-compatibility/2006" xmlns:aink="http://schemas.microsoft.com/office/drawing/2016/ink" xmlns:am3d="http://schemas.microsoft.com/office/drawing/2017/model3d" xmlns:o="urn:schemas-microsoft-com:office:office" xmlns:r="http://schemas.openxmlformats.org/officeDocument/2006/relationships" xmlns:m="http://schemas.openxmlformats.org/officeDocument/2006/math" xmlns:v="urn:schemas-microsoft-com:vml" xmlns:wp14="http://schemas.microsoft.com/office/word/2010/wordprocessingDrawing" xmlns:wp="http://schemas.openxmlformats.org/drawingml/2006/wordprocessingDrawing" xmlns:w10="urn:schemas-microsoft-com:office:word" xmlns:w="http://schemas.openxmlformats.org/wordprocessingml/2006/main" xmlns:w14="http://schemas.microsoft.com/office/word/2010/wordml" xmlns:w15="http://schemas.microsoft.com/office/word/2012/wordml" xmlns:w16cex="http://schemas.microsoft.com/office/word/2018/wordml/cex" xmlns:w16cid="http://schemas.microsoft.com/office/word/2016/wordml/cid" xmlns:w16="http://schemas.microsoft.com/office/word/2018/wordml" xmlns:w16se="http://schemas.microsoft.com/office/word/2015/wordml/symex" xmlns:wpg="http://schemas.microsoft.com/office/word/2010/wordprocessingGroup" xmlns:wpi="http://schemas.microsoft.com/office/word/2010/wordprocessingInk" xmlns:wne="http://schemas.microsoft.com/office/word/2006/wordml" xmlns:wps="http://schemas.microsoft.com/office/word/2010/wordprocessingShape" mc:Ignorable="w14 w15 w16se w16cid w16 w16cex wp14">
+<w:document xmlns:wpc="http://schemas.microsoft.com/office/word/2010/wordprocessingCanvas" xmlns:cx="http://schemas.microsoft.com/office/drawing/2014/chartex" xmlns:cx1="http://schemas.microsoft.com/office/drawing/2015/9/8/chartex" xmlns:cx2="http://schemas.microsoft.com/office/drawing/2015/10/21/chartex" xmlns:cx3="http://schemas.microsoft.com/office/drawing/2016/5/9/chartex" xmlns:cx4="http://schemas.microsoft.com/office/drawing/2016/5/10/chartex" xmlns:cx5="http://schemas.microsoft.com/office/drawing/2016/5/11/chartex" xmlns:cx6="http://schemas.microsoft.com/office/drawing/2016/5/12/chartex" xmlns:cx7="http://schemas.microsoft.com/office/drawing/2016/5/13/chartex" xmlns:cx8="http://schemas.microsoft.com/office/drawing/2016/5/14/chartex" xmlns:mc="http://schemas.openxmlformats.org/markup-compatibility/2006" xmlns:aink="http://schemas.microsoft.com/office/drawing/2016/ink" xmlns:am3d="http://schemas.microsoft.com/office/drawing/2017/model3d" xmlns:o="urn:schemas-microsoft-com:office:office" xmlns:oel="http://schemas.microsoft.com/office/2019/extlst" xmlns:r="http://schemas.openxmlformats.org/officeDocument/2006/relationships" xmlns:m="http://schemas.openxmlformats.org/officeDocument/2006/math" xmlns:v="urn:schemas-microsoft-com:vml" xmlns:wp14="http://schemas.microsoft.com/office/word/2010/wordprocessingDrawing" xmlns:wp="http://schemas.openxmlformats.org/drawingml/2006/wordprocessingDrawing" xmlns:w10="urn:schemas-microsoft-com:office:word" xmlns:w="http://schemas.openxmlformats.org/wordprocessingml/2006/main" xmlns:w14="http://schemas.microsoft.com/office/word/2010/wordml" xmlns:w15="http://schemas.microsoft.com/office/word/2012/wordml" xmlns:w16cex="http://schemas.microsoft.com/office/word/2018/wordml/cex" xmlns:w16cid="http://schemas.microsoft.com/office/word/2016/wordml/cid" xmlns:w16="http://schemas.microsoft.com/office/word/2018/wordml" xmlns:w16sdtdh="http://schemas.microsoft.com/office/word/2020/wordml/sdtdatahash" xmlns:w16se="http://schemas.microsoft.com/office/word/2015/wordml/symex" xmlns:wpg="http://schemas.microsoft.com/office/word/2010/wordprocessingGroup" xmlns:wpi="http://schemas.microsoft.com/office/word/2010/wordprocessingInk" xmlns:wne="http://schemas.microsoft.com/office/word/2006/wordml" xmlns:wps="http://schemas.microsoft.com/office/word/2010/wordprocessingShape" mc:Ignorable="w14 w15 w16se w16cid w16 w16cex w16sdtdh wp14">
   <w:body>
     <w:tbl>
       <w:tblPr>
@@ -2408,7 +2408,25 @@
           <w:rFonts w:ascii="Consolas" w:hAnsi="Consolas"/>
           <w:color w:val="949C8B"/>
         </w:rPr>
-        <w:t>p=0.95, df=7)</w:t>
+        <w:t xml:space="preserve">p=0.95, </w:t>
+      </w:r>
+      <w:proofErr w:type="spellStart"/>
+      <w:r>
+        <w:rPr>
+          <w:rStyle w:val="gnd-iwgdn2b"/>
+          <w:rFonts w:ascii="Consolas" w:hAnsi="Consolas"/>
+          <w:color w:val="949C8B"/>
+        </w:rPr>
+        <w:t>df</w:t>
+      </w:r>
+      <w:proofErr w:type="spellEnd"/>
+      <w:r>
+        <w:rPr>
+          <w:rStyle w:val="gnd-iwgdn2b"/>
+          <w:rFonts w:ascii="Consolas" w:hAnsi="Consolas"/>
+          <w:color w:val="949C8B"/>
+        </w:rPr>
+        <w:t>=7)</w:t>
       </w:r>
     </w:p>
     <w:p>
@@ -2512,7 +2530,25 @@
           <w:rFonts w:ascii="Consolas" w:hAnsi="Consolas"/>
           <w:color w:val="949C8B"/>
         </w:rPr>
-        <w:t>q=10, df=12)</w:t>
+        <w:t xml:space="preserve">q=10, </w:t>
+      </w:r>
+      <w:proofErr w:type="spellStart"/>
+      <w:r>
+        <w:rPr>
+          <w:rStyle w:val="gnd-iwgdn2b"/>
+          <w:rFonts w:ascii="Consolas" w:hAnsi="Consolas"/>
+          <w:color w:val="949C8B"/>
+        </w:rPr>
+        <w:t>df</w:t>
+      </w:r>
+      <w:proofErr w:type="spellEnd"/>
+      <w:r>
+        <w:rPr>
+          <w:rStyle w:val="gnd-iwgdn2b"/>
+          <w:rFonts w:ascii="Consolas" w:hAnsi="Consolas"/>
+          <w:color w:val="949C8B"/>
+        </w:rPr>
+        <w:t>=12)</w:t>
       </w:r>
     </w:p>
     <w:p>
@@ -4257,7 +4293,6 @@
         </w:rPr>
         <w:t>mutate(</w:t>
       </w:r>
-      <w:proofErr w:type="spellStart"/>
       <w:proofErr w:type="gramEnd"/>
       <w:r>
         <w:rPr>
@@ -4265,16 +4300,7 @@
           <w:rFonts w:ascii="Consolas" w:hAnsi="Consolas"/>
           <w:color w:val="949C8B"/>
         </w:rPr>
-        <w:t>pct</w:t>
-      </w:r>
-      <w:proofErr w:type="spellEnd"/>
-      <w:r>
-        <w:rPr>
-          <w:rStyle w:val="gnd-iwgdn2b"/>
-          <w:rFonts w:ascii="Consolas" w:hAnsi="Consolas"/>
-          <w:color w:val="949C8B"/>
-        </w:rPr>
-        <w:t xml:space="preserve"> = n / sum(n))</w:t>
+        <w:t>pct = n / sum(n))</w:t>
       </w:r>
     </w:p>
     <w:p>
@@ -4358,19 +4384,8 @@
           <w:color w:val="FCFFE0"/>
           <w:bdr w:val="none" w:sz="0" w:space="0" w:color="auto" w:frame="1"/>
         </w:rPr>
-        <w:t xml:space="preserve">     n    </w:t>
-      </w:r>
-      <w:proofErr w:type="spellStart"/>
-      <w:r>
-        <w:rPr>
-          <w:rStyle w:val="gnd-iwgdh3b"/>
-          <w:rFonts w:ascii="Consolas" w:hAnsi="Consolas"/>
-          <w:color w:val="FCFFE0"/>
-          <w:bdr w:val="none" w:sz="0" w:space="0" w:color="auto" w:frame="1"/>
-        </w:rPr>
-        <w:t>pct</w:t>
-      </w:r>
-      <w:proofErr w:type="spellEnd"/>
+        <w:t xml:space="preserve">     n    pct</w:t>
+      </w:r>
     </w:p>
     <w:p>
       <w:pPr>
@@ -5056,7 +5071,6 @@
         </w:rPr>
         <w:t>mutate(</w:t>
       </w:r>
-      <w:proofErr w:type="spellStart"/>
       <w:proofErr w:type="gramEnd"/>
       <w:r>
         <w:rPr>
@@ -5064,16 +5078,7 @@
           <w:rFonts w:ascii="Consolas" w:hAnsi="Consolas"/>
           <w:color w:val="949C8B"/>
         </w:rPr>
-        <w:t>pct</w:t>
-      </w:r>
-      <w:proofErr w:type="spellEnd"/>
-      <w:r>
-        <w:rPr>
-          <w:rStyle w:val="gnd-iwgdn2b"/>
-          <w:rFonts w:ascii="Consolas" w:hAnsi="Consolas"/>
-          <w:color w:val="949C8B"/>
-        </w:rPr>
-        <w:t xml:space="preserve"> = n / sum(n))</w:t>
+        <w:t>pct = n / sum(n))</w:t>
       </w:r>
     </w:p>
     <w:p>
@@ -5157,19 +5162,8 @@
           <w:color w:val="FCFFE0"/>
           <w:bdr w:val="none" w:sz="0" w:space="0" w:color="auto" w:frame="1"/>
         </w:rPr>
-        <w:t xml:space="preserve">     n    </w:t>
-      </w:r>
-      <w:proofErr w:type="spellStart"/>
-      <w:r>
-        <w:rPr>
-          <w:rStyle w:val="gnd-iwgdh3b"/>
-          <w:rFonts w:ascii="Consolas" w:hAnsi="Consolas"/>
-          <w:color w:val="FCFFE0"/>
-          <w:bdr w:val="none" w:sz="0" w:space="0" w:color="auto" w:frame="1"/>
-        </w:rPr>
-        <w:t>pct</w:t>
-      </w:r>
-      <w:proofErr w:type="spellEnd"/>
+        <w:t xml:space="preserve">     n    pct</w:t>
+      </w:r>
     </w:p>
     <w:p>
       <w:pPr>
@@ -10448,9 +10442,9 @@
           <w:szCs w:val="20"/>
           <w:bdr w:val="none" w:sz="0" w:space="0" w:color="auto" w:frame="1"/>
         </w:rPr>
-        <w:t>&lt;</w:t>
-      </w:r>
-      <w:proofErr w:type="spellStart"/>
+        <w:t>&lt;chr</w:t>
+      </w:r>
+      <w:proofErr w:type="gramStart"/>
       <w:r>
         <w:rPr>
           <w:rFonts w:ascii="Consolas" w:eastAsia="Times New Roman" w:hAnsi="Consolas" w:cs="Courier New"/>
@@ -10461,10 +10455,18 @@
           <w:szCs w:val="20"/>
           <w:bdr w:val="none" w:sz="0" w:space="0" w:color="auto" w:frame="1"/>
         </w:rPr>
-        <w:t>chr</w:t>
-      </w:r>
-      <w:proofErr w:type="spellEnd"/>
-      <w:proofErr w:type="gramStart"/>
+        <w:t>&gt;</w:t>
+      </w:r>
+      <w:r>
+        <w:rPr>
+          <w:rFonts w:ascii="Consolas" w:eastAsia="Times New Roman" w:hAnsi="Consolas" w:cs="Courier New"/>
+          <w:color w:val="FCFFE0"/>
+          <w:sz w:val="20"/>
+          <w:szCs w:val="20"/>
+          <w:bdr w:val="none" w:sz="0" w:space="0" w:color="auto" w:frame="1"/>
+        </w:rPr>
+        <w:t xml:space="preserve">  </w:t>
+      </w:r>
       <w:r>
         <w:rPr>
           <w:rFonts w:ascii="Consolas" w:eastAsia="Times New Roman" w:hAnsi="Consolas" w:cs="Courier New"/>
@@ -10475,18 +10477,9 @@
           <w:szCs w:val="20"/>
           <w:bdr w:val="none" w:sz="0" w:space="0" w:color="auto" w:frame="1"/>
         </w:rPr>
-        <w:t>&gt;</w:t>
-      </w:r>
-      <w:r>
-        <w:rPr>
-          <w:rFonts w:ascii="Consolas" w:eastAsia="Times New Roman" w:hAnsi="Consolas" w:cs="Courier New"/>
-          <w:color w:val="FCFFE0"/>
-          <w:sz w:val="20"/>
-          <w:szCs w:val="20"/>
-          <w:bdr w:val="none" w:sz="0" w:space="0" w:color="auto" w:frame="1"/>
-        </w:rPr>
-        <w:t xml:space="preserve">  </w:t>
-      </w:r>
+        <w:t>&lt;</w:t>
+      </w:r>
+      <w:proofErr w:type="gramEnd"/>
       <w:r>
         <w:rPr>
           <w:rFonts w:ascii="Consolas" w:eastAsia="Times New Roman" w:hAnsi="Consolas" w:cs="Courier New"/>
@@ -10497,34 +10490,7 @@
           <w:szCs w:val="20"/>
           <w:bdr w:val="none" w:sz="0" w:space="0" w:color="auto" w:frame="1"/>
         </w:rPr>
-        <w:t>&lt;</w:t>
-      </w:r>
-      <w:proofErr w:type="spellStart"/>
-      <w:proofErr w:type="gramEnd"/>
-      <w:r>
-        <w:rPr>
-          <w:rFonts w:ascii="Consolas" w:eastAsia="Times New Roman" w:hAnsi="Consolas" w:cs="Courier New"/>
-          <w:i/>
-          <w:iCs/>
-          <w:color w:val="FCFFE0"/>
-          <w:sz w:val="20"/>
-          <w:szCs w:val="20"/>
-          <w:bdr w:val="none" w:sz="0" w:space="0" w:color="auto" w:frame="1"/>
-        </w:rPr>
-        <w:t>chr</w:t>
-      </w:r>
-      <w:proofErr w:type="spellEnd"/>
-      <w:r>
-        <w:rPr>
-          <w:rFonts w:ascii="Consolas" w:eastAsia="Times New Roman" w:hAnsi="Consolas" w:cs="Courier New"/>
-          <w:i/>
-          <w:iCs/>
-          <w:color w:val="FCFFE0"/>
-          <w:sz w:val="20"/>
-          <w:szCs w:val="20"/>
-          <w:bdr w:val="none" w:sz="0" w:space="0" w:color="auto" w:frame="1"/>
-        </w:rPr>
-        <w:t>&gt;</w:t>
+        <w:t>chr&gt;</w:t>
       </w:r>
       <w:r>
         <w:rPr>
@@ -11304,23 +11270,7 @@
                 <w:rFonts w:ascii="Calibri" w:eastAsia="Times New Roman" w:hAnsi="Calibri" w:cs="Calibri"/>
                 <w:color w:val="000000"/>
               </w:rPr>
-              <w:t xml:space="preserve">Consider </w:t>
-            </w:r>
-            <w:proofErr w:type="gramStart"/>
-            <w:r>
-              <w:rPr>
-                <w:rFonts w:ascii="Calibri" w:eastAsia="Times New Roman" w:hAnsi="Calibri" w:cs="Calibri"/>
-                <w:color w:val="000000"/>
-              </w:rPr>
-              <w:t>a</w:t>
-            </w:r>
-            <w:proofErr w:type="gramEnd"/>
-            <w:r>
-              <w:rPr>
-                <w:rFonts w:ascii="Calibri" w:eastAsia="Times New Roman" w:hAnsi="Calibri" w:cs="Calibri"/>
-                <w:color w:val="000000"/>
-              </w:rPr>
-              <w:t xml:space="preserve"> SBP of 125 as “normal”. Is there any evidence that the mean SBP of individuals in this sample is different from 125?</w:t>
+              <w:t>Consider a SBP of 125 as “normal”. Is there any evidence that the mean SBP of individuals in this sample is different from 125?</w:t>
             </w:r>
           </w:p>
         </w:tc>
@@ -11351,27 +11301,74 @@
         <w:spacing w:after="0" w:line="240" w:lineRule="auto"/>
         <w:rPr>
           <w:rFonts w:ascii="Consolas" w:eastAsia="Times New Roman" w:hAnsi="Consolas" w:cs="Courier New"/>
-          <w:color w:val="949C8B"/>
-          <w:sz w:val="20"/>
-          <w:szCs w:val="20"/>
-        </w:rPr>
-      </w:pPr>
-      <w:r>
-        <w:rPr>
-          <w:rFonts w:ascii="Consolas" w:eastAsia="Times New Roman" w:hAnsi="Consolas" w:cs="Courier New"/>
-          <w:color w:val="949C8B"/>
-          <w:sz w:val="20"/>
-          <w:szCs w:val="20"/>
-        </w:rPr>
-        <w:t>&gt; q = (mean(</w:t>
+          <w:color w:val="FCFFE0"/>
+          <w:sz w:val="20"/>
+          <w:szCs w:val="20"/>
+          <w:bdr w:val="none" w:sz="0" w:space="0" w:color="auto" w:frame="1"/>
+        </w:rPr>
+      </w:pPr>
+      <w:r>
+        <w:rPr>
+          <w:rFonts w:ascii="Consolas" w:eastAsia="Times New Roman" w:hAnsi="Consolas" w:cs="Courier New"/>
+          <w:color w:val="FCFFE0"/>
+          <w:sz w:val="20"/>
+          <w:szCs w:val="20"/>
+          <w:bdr w:val="none" w:sz="0" w:space="0" w:color="auto" w:frame="1"/>
+        </w:rPr>
+        <w:t xml:space="preserve">&gt; </w:t>
       </w:r>
       <w:proofErr w:type="spellStart"/>
       <w:r>
         <w:rPr>
           <w:rFonts w:ascii="Consolas" w:eastAsia="Times New Roman" w:hAnsi="Consolas" w:cs="Courier New"/>
-          <w:color w:val="949C8B"/>
-          <w:sz w:val="20"/>
-          <w:szCs w:val="20"/>
+          <w:color w:val="FCFFE0"/>
+          <w:sz w:val="20"/>
+          <w:szCs w:val="20"/>
+          <w:bdr w:val="none" w:sz="0" w:space="0" w:color="auto" w:frame="1"/>
+        </w:rPr>
+        <w:t>t.</w:t>
+      </w:r>
+      <w:proofErr w:type="gramStart"/>
+      <w:r>
+        <w:rPr>
+          <w:rFonts w:ascii="Consolas" w:eastAsia="Times New Roman" w:hAnsi="Consolas" w:cs="Courier New"/>
+          <w:color w:val="FCFFE0"/>
+          <w:sz w:val="20"/>
+          <w:szCs w:val="20"/>
+          <w:bdr w:val="none" w:sz="0" w:space="0" w:color="auto" w:frame="1"/>
+        </w:rPr>
+        <w:t>test</w:t>
+      </w:r>
+      <w:proofErr w:type="spellEnd"/>
+      <w:r>
+        <w:rPr>
+          <w:rFonts w:ascii="Consolas" w:eastAsia="Times New Roman" w:hAnsi="Consolas" w:cs="Courier New"/>
+          <w:color w:val="FCFFE0"/>
+          <w:sz w:val="20"/>
+          <w:szCs w:val="20"/>
+          <w:bdr w:val="none" w:sz="0" w:space="0" w:color="auto" w:frame="1"/>
+        </w:rPr>
+        <w:t>(</w:t>
+      </w:r>
+      <w:proofErr w:type="gramEnd"/>
+      <w:r>
+        <w:rPr>
+          <w:rFonts w:ascii="Consolas" w:eastAsia="Times New Roman" w:hAnsi="Consolas" w:cs="Courier New"/>
+          <w:color w:val="FCFFE0"/>
+          <w:sz w:val="20"/>
+          <w:szCs w:val="20"/>
+          <w:bdr w:val="none" w:sz="0" w:space="0" w:color="auto" w:frame="1"/>
+        </w:rPr>
+        <w:t>x=</w:t>
+      </w:r>
+      <w:proofErr w:type="spellStart"/>
+      <w:r>
+        <w:rPr>
+          <w:rFonts w:ascii="Consolas" w:eastAsia="Times New Roman" w:hAnsi="Consolas" w:cs="Courier New"/>
+          <w:color w:val="FCFFE0"/>
+          <w:sz w:val="20"/>
+          <w:szCs w:val="20"/>
+          <w:bdr w:val="none" w:sz="0" w:space="0" w:color="auto" w:frame="1"/>
         </w:rPr>
         <w:t>wcgs$sbp</w:t>
       </w:r>
@@ -11379,71 +11376,12 @@
       <w:r>
         <w:rPr>
           <w:rFonts w:ascii="Consolas" w:eastAsia="Times New Roman" w:hAnsi="Consolas" w:cs="Courier New"/>
-          <w:color w:val="949C8B"/>
-          <w:sz w:val="20"/>
-          <w:szCs w:val="20"/>
-        </w:rPr>
-        <w:t>) - 125) / (</w:t>
-      </w:r>
-      <w:proofErr w:type="spellStart"/>
-      <w:r>
-        <w:rPr>
-          <w:rFonts w:ascii="Consolas" w:eastAsia="Times New Roman" w:hAnsi="Consolas" w:cs="Courier New"/>
-          <w:color w:val="949C8B"/>
-          <w:sz w:val="20"/>
-          <w:szCs w:val="20"/>
-        </w:rPr>
-        <w:t>sd</w:t>
-      </w:r>
-      <w:proofErr w:type="spellEnd"/>
-      <w:r>
-        <w:rPr>
-          <w:rFonts w:ascii="Consolas" w:eastAsia="Times New Roman" w:hAnsi="Consolas" w:cs="Courier New"/>
-          <w:color w:val="949C8B"/>
-          <w:sz w:val="20"/>
-          <w:szCs w:val="20"/>
-        </w:rPr>
-        <w:t>(</w:t>
-      </w:r>
-      <w:proofErr w:type="spellStart"/>
-      <w:r>
-        <w:rPr>
-          <w:rFonts w:ascii="Consolas" w:eastAsia="Times New Roman" w:hAnsi="Consolas" w:cs="Courier New"/>
-          <w:color w:val="949C8B"/>
-          <w:sz w:val="20"/>
-          <w:szCs w:val="20"/>
-        </w:rPr>
-        <w:t>wcgs$sbp</w:t>
-      </w:r>
-      <w:proofErr w:type="spellEnd"/>
-      <w:r>
-        <w:rPr>
-          <w:rFonts w:ascii="Consolas" w:eastAsia="Times New Roman" w:hAnsi="Consolas" w:cs="Courier New"/>
-          <w:color w:val="949C8B"/>
-          <w:sz w:val="20"/>
-          <w:szCs w:val="20"/>
-        </w:rPr>
-        <w:t>) / sqrt(length(</w:t>
-      </w:r>
-      <w:proofErr w:type="spellStart"/>
-      <w:r>
-        <w:rPr>
-          <w:rFonts w:ascii="Consolas" w:eastAsia="Times New Roman" w:hAnsi="Consolas" w:cs="Courier New"/>
-          <w:color w:val="949C8B"/>
-          <w:sz w:val="20"/>
-          <w:szCs w:val="20"/>
-        </w:rPr>
-        <w:t>wcgs$sbp</w:t>
-      </w:r>
-      <w:proofErr w:type="spellEnd"/>
-      <w:r>
-        <w:rPr>
-          <w:rFonts w:ascii="Consolas" w:eastAsia="Times New Roman" w:hAnsi="Consolas" w:cs="Courier New"/>
-          <w:color w:val="949C8B"/>
-          <w:sz w:val="20"/>
-          <w:szCs w:val="20"/>
-        </w:rPr>
-        <w:t>)))</w:t>
+          <w:color w:val="FCFFE0"/>
+          <w:sz w:val="20"/>
+          <w:szCs w:val="20"/>
+          <w:bdr w:val="none" w:sz="0" w:space="0" w:color="auto" w:frame="1"/>
+        </w:rPr>
+        <w:t>, mu=125, alternative="t")</w:t>
       </w:r>
     </w:p>
     <w:p>
@@ -11471,91 +11409,12 @@
         <w:spacing w:after="0" w:line="240" w:lineRule="auto"/>
         <w:rPr>
           <w:rFonts w:ascii="Consolas" w:eastAsia="Times New Roman" w:hAnsi="Consolas" w:cs="Courier New"/>
-          <w:color w:val="949C8B"/>
-          <w:sz w:val="20"/>
-          <w:szCs w:val="20"/>
-        </w:rPr>
-      </w:pPr>
-      <w:r>
-        <w:rPr>
-          <w:rFonts w:ascii="Consolas" w:eastAsia="Times New Roman" w:hAnsi="Consolas" w:cs="Courier New"/>
-          <w:color w:val="949C8B"/>
-          <w:sz w:val="20"/>
-          <w:szCs w:val="20"/>
-        </w:rPr>
-        <w:t>&gt; 2*</w:t>
-      </w:r>
-      <w:proofErr w:type="spellStart"/>
-      <w:proofErr w:type="gramStart"/>
-      <w:r>
-        <w:rPr>
-          <w:rFonts w:ascii="Consolas" w:eastAsia="Times New Roman" w:hAnsi="Consolas" w:cs="Courier New"/>
-          <w:color w:val="949C8B"/>
-          <w:sz w:val="20"/>
-          <w:szCs w:val="20"/>
-        </w:rPr>
-        <w:t>pt</w:t>
-      </w:r>
-      <w:proofErr w:type="spellEnd"/>
-      <w:r>
-        <w:rPr>
-          <w:rFonts w:ascii="Consolas" w:eastAsia="Times New Roman" w:hAnsi="Consolas" w:cs="Courier New"/>
-          <w:color w:val="949C8B"/>
-          <w:sz w:val="20"/>
-          <w:szCs w:val="20"/>
-        </w:rPr>
-        <w:t>(</w:t>
-      </w:r>
-      <w:proofErr w:type="gramEnd"/>
-      <w:r>
-        <w:rPr>
-          <w:rFonts w:ascii="Consolas" w:eastAsia="Times New Roman" w:hAnsi="Consolas" w:cs="Courier New"/>
-          <w:color w:val="949C8B"/>
-          <w:sz w:val="20"/>
-          <w:szCs w:val="20"/>
-        </w:rPr>
-        <w:t>q=q, df=length(</w:t>
-      </w:r>
-      <w:proofErr w:type="spellStart"/>
-      <w:r>
-        <w:rPr>
-          <w:rFonts w:ascii="Consolas" w:eastAsia="Times New Roman" w:hAnsi="Consolas" w:cs="Courier New"/>
-          <w:color w:val="949C8B"/>
-          <w:sz w:val="20"/>
-          <w:szCs w:val="20"/>
-        </w:rPr>
-        <w:t>wcgs$sbp</w:t>
-      </w:r>
-      <w:proofErr w:type="spellEnd"/>
-      <w:r>
-        <w:rPr>
-          <w:rFonts w:ascii="Consolas" w:eastAsia="Times New Roman" w:hAnsi="Consolas" w:cs="Courier New"/>
-          <w:color w:val="949C8B"/>
-          <w:sz w:val="20"/>
-          <w:szCs w:val="20"/>
-        </w:rPr>
-        <w:t xml:space="preserve">)-1, </w:t>
-      </w:r>
-      <w:proofErr w:type="spellStart"/>
-      <w:r>
-        <w:rPr>
-          <w:rFonts w:ascii="Consolas" w:eastAsia="Times New Roman" w:hAnsi="Consolas" w:cs="Courier New"/>
-          <w:color w:val="949C8B"/>
-          <w:sz w:val="20"/>
-          <w:szCs w:val="20"/>
-        </w:rPr>
-        <w:t>lower.tail</w:t>
-      </w:r>
-      <w:proofErr w:type="spellEnd"/>
-      <w:r>
-        <w:rPr>
-          <w:rFonts w:ascii="Consolas" w:eastAsia="Times New Roman" w:hAnsi="Consolas" w:cs="Courier New"/>
-          <w:color w:val="949C8B"/>
-          <w:sz w:val="20"/>
-          <w:szCs w:val="20"/>
-        </w:rPr>
-        <w:t>=F)</w:t>
-      </w:r>
+          <w:color w:val="FCFFE0"/>
+          <w:sz w:val="20"/>
+          <w:szCs w:val="20"/>
+          <w:bdr w:val="none" w:sz="0" w:space="0" w:color="auto" w:frame="1"/>
+        </w:rPr>
+      </w:pPr>
     </w:p>
     <w:p>
       <w:pPr>
@@ -11585,17 +11444,432 @@
           <w:color w:val="FCFFE0"/>
           <w:sz w:val="20"/>
           <w:szCs w:val="20"/>
-        </w:rPr>
-      </w:pPr>
-      <w:r>
-        <w:rPr>
-          <w:rFonts w:ascii="Consolas" w:eastAsia="Times New Roman" w:hAnsi="Consolas" w:cs="Courier New"/>
-          <w:color w:val="FCFFE0"/>
-          <w:sz w:val="20"/>
-          <w:szCs w:val="20"/>
-          <w:bdr w:val="none" w:sz="0" w:space="0" w:color="auto" w:frame="1"/>
-        </w:rPr>
-        <w:t>[1] 2.150364e-40</w:t>
+          <w:bdr w:val="none" w:sz="0" w:space="0" w:color="auto" w:frame="1"/>
+        </w:rPr>
+      </w:pPr>
+      <w:r>
+        <w:rPr>
+          <w:rFonts w:ascii="Consolas" w:eastAsia="Times New Roman" w:hAnsi="Consolas" w:cs="Courier New"/>
+          <w:color w:val="FCFFE0"/>
+          <w:sz w:val="20"/>
+          <w:szCs w:val="20"/>
+          <w:bdr w:val="none" w:sz="0" w:space="0" w:color="auto" w:frame="1"/>
+        </w:rPr>
+        <w:tab/>
+        <w:t>One Sample t-test</w:t>
+      </w:r>
+    </w:p>
+    <w:p>
+      <w:pPr>
+        <w:shd w:val="clear" w:color="auto" w:fill="0B0A09"/>
+        <w:tabs>
+          <w:tab w:val="left" w:pos="916"/>
+          <w:tab w:val="left" w:pos="1832"/>
+          <w:tab w:val="left" w:pos="2748"/>
+          <w:tab w:val="left" w:pos="3664"/>
+          <w:tab w:val="left" w:pos="4580"/>
+          <w:tab w:val="left" w:pos="5496"/>
+          <w:tab w:val="left" w:pos="6412"/>
+          <w:tab w:val="left" w:pos="7328"/>
+          <w:tab w:val="left" w:pos="8244"/>
+          <w:tab w:val="left" w:pos="9160"/>
+          <w:tab w:val="left" w:pos="10076"/>
+          <w:tab w:val="left" w:pos="10992"/>
+          <w:tab w:val="left" w:pos="11908"/>
+          <w:tab w:val="left" w:pos="12824"/>
+          <w:tab w:val="left" w:pos="13740"/>
+          <w:tab w:val="left" w:pos="14656"/>
+        </w:tabs>
+        <w:wordWrap w:val="0"/>
+        <w:spacing w:after="0" w:line="240" w:lineRule="auto"/>
+        <w:rPr>
+          <w:rFonts w:ascii="Consolas" w:eastAsia="Times New Roman" w:hAnsi="Consolas" w:cs="Courier New"/>
+          <w:color w:val="FCFFE0"/>
+          <w:sz w:val="20"/>
+          <w:szCs w:val="20"/>
+          <w:bdr w:val="none" w:sz="0" w:space="0" w:color="auto" w:frame="1"/>
+        </w:rPr>
+      </w:pPr>
+    </w:p>
+    <w:p>
+      <w:pPr>
+        <w:shd w:val="clear" w:color="auto" w:fill="0B0A09"/>
+        <w:tabs>
+          <w:tab w:val="left" w:pos="916"/>
+          <w:tab w:val="left" w:pos="1832"/>
+          <w:tab w:val="left" w:pos="2748"/>
+          <w:tab w:val="left" w:pos="3664"/>
+          <w:tab w:val="left" w:pos="4580"/>
+          <w:tab w:val="left" w:pos="5496"/>
+          <w:tab w:val="left" w:pos="6412"/>
+          <w:tab w:val="left" w:pos="7328"/>
+          <w:tab w:val="left" w:pos="8244"/>
+          <w:tab w:val="left" w:pos="9160"/>
+          <w:tab w:val="left" w:pos="10076"/>
+          <w:tab w:val="left" w:pos="10992"/>
+          <w:tab w:val="left" w:pos="11908"/>
+          <w:tab w:val="left" w:pos="12824"/>
+          <w:tab w:val="left" w:pos="13740"/>
+          <w:tab w:val="left" w:pos="14656"/>
+        </w:tabs>
+        <w:wordWrap w:val="0"/>
+        <w:spacing w:after="0" w:line="240" w:lineRule="auto"/>
+        <w:rPr>
+          <w:rFonts w:ascii="Consolas" w:eastAsia="Times New Roman" w:hAnsi="Consolas" w:cs="Courier New"/>
+          <w:color w:val="FCFFE0"/>
+          <w:sz w:val="20"/>
+          <w:szCs w:val="20"/>
+          <w:bdr w:val="none" w:sz="0" w:space="0" w:color="auto" w:frame="1"/>
+        </w:rPr>
+      </w:pPr>
+      <w:r>
+        <w:rPr>
+          <w:rFonts w:ascii="Consolas" w:eastAsia="Times New Roman" w:hAnsi="Consolas" w:cs="Courier New"/>
+          <w:color w:val="FCFFE0"/>
+          <w:sz w:val="20"/>
+          <w:szCs w:val="20"/>
+          <w:bdr w:val="none" w:sz="0" w:space="0" w:color="auto" w:frame="1"/>
+        </w:rPr>
+        <w:t xml:space="preserve">data:  </w:t>
+      </w:r>
+      <w:proofErr w:type="spellStart"/>
+      <w:r>
+        <w:rPr>
+          <w:rFonts w:ascii="Consolas" w:eastAsia="Times New Roman" w:hAnsi="Consolas" w:cs="Courier New"/>
+          <w:color w:val="FCFFE0"/>
+          <w:sz w:val="20"/>
+          <w:szCs w:val="20"/>
+          <w:bdr w:val="none" w:sz="0" w:space="0" w:color="auto" w:frame="1"/>
+        </w:rPr>
+        <w:t>wcgs$sbp</w:t>
+      </w:r>
+      <w:proofErr w:type="spellEnd"/>
+    </w:p>
+    <w:p>
+      <w:pPr>
+        <w:shd w:val="clear" w:color="auto" w:fill="0B0A09"/>
+        <w:tabs>
+          <w:tab w:val="left" w:pos="916"/>
+          <w:tab w:val="left" w:pos="1832"/>
+          <w:tab w:val="left" w:pos="2748"/>
+          <w:tab w:val="left" w:pos="3664"/>
+          <w:tab w:val="left" w:pos="4580"/>
+          <w:tab w:val="left" w:pos="5496"/>
+          <w:tab w:val="left" w:pos="6412"/>
+          <w:tab w:val="left" w:pos="7328"/>
+          <w:tab w:val="left" w:pos="8244"/>
+          <w:tab w:val="left" w:pos="9160"/>
+          <w:tab w:val="left" w:pos="10076"/>
+          <w:tab w:val="left" w:pos="10992"/>
+          <w:tab w:val="left" w:pos="11908"/>
+          <w:tab w:val="left" w:pos="12824"/>
+          <w:tab w:val="left" w:pos="13740"/>
+          <w:tab w:val="left" w:pos="14656"/>
+        </w:tabs>
+        <w:wordWrap w:val="0"/>
+        <w:spacing w:after="0" w:line="240" w:lineRule="auto"/>
+        <w:rPr>
+          <w:rFonts w:ascii="Consolas" w:eastAsia="Times New Roman" w:hAnsi="Consolas" w:cs="Courier New"/>
+          <w:color w:val="FCFFE0"/>
+          <w:sz w:val="20"/>
+          <w:szCs w:val="20"/>
+          <w:bdr w:val="none" w:sz="0" w:space="0" w:color="auto" w:frame="1"/>
+        </w:rPr>
+      </w:pPr>
+      <w:r>
+        <w:rPr>
+          <w:rFonts w:ascii="Consolas" w:eastAsia="Times New Roman" w:hAnsi="Consolas" w:cs="Courier New"/>
+          <w:color w:val="FCFFE0"/>
+          <w:sz w:val="20"/>
+          <w:szCs w:val="20"/>
+          <w:bdr w:val="none" w:sz="0" w:space="0" w:color="auto" w:frame="1"/>
+        </w:rPr>
+        <w:t xml:space="preserve">t = 13.496, </w:t>
+      </w:r>
+      <w:proofErr w:type="spellStart"/>
+      <w:r>
+        <w:rPr>
+          <w:rFonts w:ascii="Consolas" w:eastAsia="Times New Roman" w:hAnsi="Consolas" w:cs="Courier New"/>
+          <w:color w:val="FCFFE0"/>
+          <w:sz w:val="20"/>
+          <w:szCs w:val="20"/>
+          <w:bdr w:val="none" w:sz="0" w:space="0" w:color="auto" w:frame="1"/>
+        </w:rPr>
+        <w:t>df</w:t>
+      </w:r>
+      <w:proofErr w:type="spellEnd"/>
+      <w:r>
+        <w:rPr>
+          <w:rFonts w:ascii="Consolas" w:eastAsia="Times New Roman" w:hAnsi="Consolas" w:cs="Courier New"/>
+          <w:color w:val="FCFFE0"/>
+          <w:sz w:val="20"/>
+          <w:szCs w:val="20"/>
+          <w:bdr w:val="none" w:sz="0" w:space="0" w:color="auto" w:frame="1"/>
+        </w:rPr>
+        <w:t xml:space="preserve"> = 3153, p-value &lt; 2.2e-16</w:t>
+      </w:r>
+    </w:p>
+    <w:p>
+      <w:pPr>
+        <w:shd w:val="clear" w:color="auto" w:fill="0B0A09"/>
+        <w:tabs>
+          <w:tab w:val="left" w:pos="916"/>
+          <w:tab w:val="left" w:pos="1832"/>
+          <w:tab w:val="left" w:pos="2748"/>
+          <w:tab w:val="left" w:pos="3664"/>
+          <w:tab w:val="left" w:pos="4580"/>
+          <w:tab w:val="left" w:pos="5496"/>
+          <w:tab w:val="left" w:pos="6412"/>
+          <w:tab w:val="left" w:pos="7328"/>
+          <w:tab w:val="left" w:pos="8244"/>
+          <w:tab w:val="left" w:pos="9160"/>
+          <w:tab w:val="left" w:pos="10076"/>
+          <w:tab w:val="left" w:pos="10992"/>
+          <w:tab w:val="left" w:pos="11908"/>
+          <w:tab w:val="left" w:pos="12824"/>
+          <w:tab w:val="left" w:pos="13740"/>
+          <w:tab w:val="left" w:pos="14656"/>
+        </w:tabs>
+        <w:wordWrap w:val="0"/>
+        <w:spacing w:after="0" w:line="240" w:lineRule="auto"/>
+        <w:rPr>
+          <w:rFonts w:ascii="Consolas" w:eastAsia="Times New Roman" w:hAnsi="Consolas" w:cs="Courier New"/>
+          <w:color w:val="FCFFE0"/>
+          <w:sz w:val="20"/>
+          <w:szCs w:val="20"/>
+          <w:bdr w:val="none" w:sz="0" w:space="0" w:color="auto" w:frame="1"/>
+        </w:rPr>
+      </w:pPr>
+      <w:r>
+        <w:rPr>
+          <w:rFonts w:ascii="Consolas" w:eastAsia="Times New Roman" w:hAnsi="Consolas" w:cs="Courier New"/>
+          <w:color w:val="FCFFE0"/>
+          <w:sz w:val="20"/>
+          <w:szCs w:val="20"/>
+          <w:bdr w:val="none" w:sz="0" w:space="0" w:color="auto" w:frame="1"/>
+        </w:rPr>
+        <w:t xml:space="preserve">alternative hypothesis: true mean is not equal to </w:t>
+      </w:r>
+      <w:proofErr w:type="gramStart"/>
+      <w:r>
+        <w:rPr>
+          <w:rFonts w:ascii="Consolas" w:eastAsia="Times New Roman" w:hAnsi="Consolas" w:cs="Courier New"/>
+          <w:color w:val="FCFFE0"/>
+          <w:sz w:val="20"/>
+          <w:szCs w:val="20"/>
+          <w:bdr w:val="none" w:sz="0" w:space="0" w:color="auto" w:frame="1"/>
+        </w:rPr>
+        <w:t>125</w:t>
+      </w:r>
+      <w:proofErr w:type="gramEnd"/>
+    </w:p>
+    <w:p>
+      <w:pPr>
+        <w:shd w:val="clear" w:color="auto" w:fill="0B0A09"/>
+        <w:tabs>
+          <w:tab w:val="left" w:pos="916"/>
+          <w:tab w:val="left" w:pos="1832"/>
+          <w:tab w:val="left" w:pos="2748"/>
+          <w:tab w:val="left" w:pos="3664"/>
+          <w:tab w:val="left" w:pos="4580"/>
+          <w:tab w:val="left" w:pos="5496"/>
+          <w:tab w:val="left" w:pos="6412"/>
+          <w:tab w:val="left" w:pos="7328"/>
+          <w:tab w:val="left" w:pos="8244"/>
+          <w:tab w:val="left" w:pos="9160"/>
+          <w:tab w:val="left" w:pos="10076"/>
+          <w:tab w:val="left" w:pos="10992"/>
+          <w:tab w:val="left" w:pos="11908"/>
+          <w:tab w:val="left" w:pos="12824"/>
+          <w:tab w:val="left" w:pos="13740"/>
+          <w:tab w:val="left" w:pos="14656"/>
+        </w:tabs>
+        <w:wordWrap w:val="0"/>
+        <w:spacing w:after="0" w:line="240" w:lineRule="auto"/>
+        <w:rPr>
+          <w:rFonts w:ascii="Consolas" w:eastAsia="Times New Roman" w:hAnsi="Consolas" w:cs="Courier New"/>
+          <w:color w:val="FCFFE0"/>
+          <w:sz w:val="20"/>
+          <w:szCs w:val="20"/>
+          <w:bdr w:val="none" w:sz="0" w:space="0" w:color="auto" w:frame="1"/>
+        </w:rPr>
+      </w:pPr>
+      <w:r>
+        <w:rPr>
+          <w:rFonts w:ascii="Consolas" w:eastAsia="Times New Roman" w:hAnsi="Consolas" w:cs="Courier New"/>
+          <w:color w:val="FCFFE0"/>
+          <w:sz w:val="20"/>
+          <w:szCs w:val="20"/>
+          <w:bdr w:val="none" w:sz="0" w:space="0" w:color="auto" w:frame="1"/>
+        </w:rPr>
+        <w:t>95 percent confidence interval:</w:t>
+      </w:r>
+    </w:p>
+    <w:p>
+      <w:pPr>
+        <w:shd w:val="clear" w:color="auto" w:fill="0B0A09"/>
+        <w:tabs>
+          <w:tab w:val="left" w:pos="916"/>
+          <w:tab w:val="left" w:pos="1832"/>
+          <w:tab w:val="left" w:pos="2748"/>
+          <w:tab w:val="left" w:pos="3664"/>
+          <w:tab w:val="left" w:pos="4580"/>
+          <w:tab w:val="left" w:pos="5496"/>
+          <w:tab w:val="left" w:pos="6412"/>
+          <w:tab w:val="left" w:pos="7328"/>
+          <w:tab w:val="left" w:pos="8244"/>
+          <w:tab w:val="left" w:pos="9160"/>
+          <w:tab w:val="left" w:pos="10076"/>
+          <w:tab w:val="left" w:pos="10992"/>
+          <w:tab w:val="left" w:pos="11908"/>
+          <w:tab w:val="left" w:pos="12824"/>
+          <w:tab w:val="left" w:pos="13740"/>
+          <w:tab w:val="left" w:pos="14656"/>
+        </w:tabs>
+        <w:wordWrap w:val="0"/>
+        <w:spacing w:after="0" w:line="240" w:lineRule="auto"/>
+        <w:rPr>
+          <w:rFonts w:ascii="Consolas" w:eastAsia="Times New Roman" w:hAnsi="Consolas" w:cs="Courier New"/>
+          <w:color w:val="FCFFE0"/>
+          <w:sz w:val="20"/>
+          <w:szCs w:val="20"/>
+          <w:bdr w:val="none" w:sz="0" w:space="0" w:color="auto" w:frame="1"/>
+        </w:rPr>
+      </w:pPr>
+      <w:r>
+        <w:rPr>
+          <w:rFonts w:ascii="Consolas" w:eastAsia="Times New Roman" w:hAnsi="Consolas" w:cs="Courier New"/>
+          <w:color w:val="FCFFE0"/>
+          <w:sz w:val="20"/>
+          <w:szCs w:val="20"/>
+          <w:bdr w:val="none" w:sz="0" w:space="0" w:color="auto" w:frame="1"/>
+        </w:rPr>
+        <w:t xml:space="preserve"> 128.1050 129.1606</w:t>
+      </w:r>
+    </w:p>
+    <w:p>
+      <w:pPr>
+        <w:shd w:val="clear" w:color="auto" w:fill="0B0A09"/>
+        <w:tabs>
+          <w:tab w:val="left" w:pos="916"/>
+          <w:tab w:val="left" w:pos="1832"/>
+          <w:tab w:val="left" w:pos="2748"/>
+          <w:tab w:val="left" w:pos="3664"/>
+          <w:tab w:val="left" w:pos="4580"/>
+          <w:tab w:val="left" w:pos="5496"/>
+          <w:tab w:val="left" w:pos="6412"/>
+          <w:tab w:val="left" w:pos="7328"/>
+          <w:tab w:val="left" w:pos="8244"/>
+          <w:tab w:val="left" w:pos="9160"/>
+          <w:tab w:val="left" w:pos="10076"/>
+          <w:tab w:val="left" w:pos="10992"/>
+          <w:tab w:val="left" w:pos="11908"/>
+          <w:tab w:val="left" w:pos="12824"/>
+          <w:tab w:val="left" w:pos="13740"/>
+          <w:tab w:val="left" w:pos="14656"/>
+        </w:tabs>
+        <w:wordWrap w:val="0"/>
+        <w:spacing w:after="0" w:line="240" w:lineRule="auto"/>
+        <w:rPr>
+          <w:rFonts w:ascii="Consolas" w:eastAsia="Times New Roman" w:hAnsi="Consolas" w:cs="Courier New"/>
+          <w:color w:val="FCFFE0"/>
+          <w:sz w:val="20"/>
+          <w:szCs w:val="20"/>
+          <w:bdr w:val="none" w:sz="0" w:space="0" w:color="auto" w:frame="1"/>
+        </w:rPr>
+      </w:pPr>
+      <w:r>
+        <w:rPr>
+          <w:rFonts w:ascii="Consolas" w:eastAsia="Times New Roman" w:hAnsi="Consolas" w:cs="Courier New"/>
+          <w:color w:val="FCFFE0"/>
+          <w:sz w:val="20"/>
+          <w:szCs w:val="20"/>
+          <w:bdr w:val="none" w:sz="0" w:space="0" w:color="auto" w:frame="1"/>
+        </w:rPr>
+        <w:t>sample estimates:</w:t>
+      </w:r>
+    </w:p>
+    <w:p>
+      <w:pPr>
+        <w:shd w:val="clear" w:color="auto" w:fill="0B0A09"/>
+        <w:tabs>
+          <w:tab w:val="left" w:pos="916"/>
+          <w:tab w:val="left" w:pos="1832"/>
+          <w:tab w:val="left" w:pos="2748"/>
+          <w:tab w:val="left" w:pos="3664"/>
+          <w:tab w:val="left" w:pos="4580"/>
+          <w:tab w:val="left" w:pos="5496"/>
+          <w:tab w:val="left" w:pos="6412"/>
+          <w:tab w:val="left" w:pos="7328"/>
+          <w:tab w:val="left" w:pos="8244"/>
+          <w:tab w:val="left" w:pos="9160"/>
+          <w:tab w:val="left" w:pos="10076"/>
+          <w:tab w:val="left" w:pos="10992"/>
+          <w:tab w:val="left" w:pos="11908"/>
+          <w:tab w:val="left" w:pos="12824"/>
+          <w:tab w:val="left" w:pos="13740"/>
+          <w:tab w:val="left" w:pos="14656"/>
+        </w:tabs>
+        <w:wordWrap w:val="0"/>
+        <w:spacing w:after="0" w:line="240" w:lineRule="auto"/>
+        <w:rPr>
+          <w:rFonts w:ascii="Consolas" w:eastAsia="Times New Roman" w:hAnsi="Consolas" w:cs="Courier New"/>
+          <w:color w:val="FCFFE0"/>
+          <w:sz w:val="20"/>
+          <w:szCs w:val="20"/>
+          <w:bdr w:val="none" w:sz="0" w:space="0" w:color="auto" w:frame="1"/>
+        </w:rPr>
+      </w:pPr>
+      <w:r>
+        <w:rPr>
+          <w:rFonts w:ascii="Consolas" w:eastAsia="Times New Roman" w:hAnsi="Consolas" w:cs="Courier New"/>
+          <w:color w:val="FCFFE0"/>
+          <w:sz w:val="20"/>
+          <w:szCs w:val="20"/>
+          <w:bdr w:val="none" w:sz="0" w:space="0" w:color="auto" w:frame="1"/>
+        </w:rPr>
+        <w:t xml:space="preserve">mean of x </w:t>
+      </w:r>
+    </w:p>
+    <w:p>
+      <w:pPr>
+        <w:shd w:val="clear" w:color="auto" w:fill="0B0A09"/>
+        <w:tabs>
+          <w:tab w:val="left" w:pos="916"/>
+          <w:tab w:val="left" w:pos="1832"/>
+          <w:tab w:val="left" w:pos="2748"/>
+          <w:tab w:val="left" w:pos="3664"/>
+          <w:tab w:val="left" w:pos="4580"/>
+          <w:tab w:val="left" w:pos="5496"/>
+          <w:tab w:val="left" w:pos="6412"/>
+          <w:tab w:val="left" w:pos="7328"/>
+          <w:tab w:val="left" w:pos="8244"/>
+          <w:tab w:val="left" w:pos="9160"/>
+          <w:tab w:val="left" w:pos="10076"/>
+          <w:tab w:val="left" w:pos="10992"/>
+          <w:tab w:val="left" w:pos="11908"/>
+          <w:tab w:val="left" w:pos="12824"/>
+          <w:tab w:val="left" w:pos="13740"/>
+          <w:tab w:val="left" w:pos="14656"/>
+        </w:tabs>
+        <w:wordWrap w:val="0"/>
+        <w:spacing w:after="0" w:line="240" w:lineRule="auto"/>
+        <w:rPr>
+          <w:rFonts w:ascii="Consolas" w:eastAsia="Times New Roman" w:hAnsi="Consolas" w:cs="Courier New"/>
+          <w:color w:val="FCFFE0"/>
+          <w:sz w:val="20"/>
+          <w:szCs w:val="20"/>
+        </w:rPr>
+      </w:pPr>
+      <w:r>
+        <w:rPr>
+          <w:rFonts w:ascii="Consolas" w:eastAsia="Times New Roman" w:hAnsi="Consolas" w:cs="Courier New"/>
+          <w:color w:val="FCFFE0"/>
+          <w:sz w:val="20"/>
+          <w:szCs w:val="20"/>
+          <w:bdr w:val="none" w:sz="0" w:space="0" w:color="auto" w:frame="1"/>
+        </w:rPr>
+        <w:t xml:space="preserve"> 128.6328</w:t>
       </w:r>
     </w:p>
     <w:p>
@@ -11612,23 +11886,44 @@
           <w:rFonts w:ascii="Calibri" w:eastAsia="Times New Roman" w:hAnsi="Calibri" w:cs="Calibri"/>
           <w:color w:val="000000"/>
         </w:rPr>
-        <w:t>Since only the standard deviation of the sample is known, I opted for a one-sample, two-sided t-test to test for difference in the “normal” mean of 125 and the mean of my data set. The first line calculates the t-statistic by subtracting the mean from the observed mean and then dividing that by the result of dividing the sample standard deviation by the square root of the sample size. The t-statistic was inputted into the `</w:t>
-      </w:r>
-      <w:proofErr w:type="spellStart"/>
+        <w:t xml:space="preserve">Since only the standard deviation of the sample is known, I opted for a one-sample, two-sided t-test to test for difference in the “normal” mean of 125 and the mean of my data set. </w:t>
+      </w:r>
       <w:r>
         <w:rPr>
           <w:rFonts w:ascii="Calibri" w:eastAsia="Times New Roman" w:hAnsi="Calibri" w:cs="Calibri"/>
           <w:color w:val="000000"/>
         </w:rPr>
-        <w:t>pt</w:t>
-      </w:r>
-      <w:proofErr w:type="spellEnd"/>
+        <w:t xml:space="preserve">The test statistic for the t-test was 13.496, and the p-value was 2.2 x 10^-16. </w:t>
+      </w:r>
       <w:r>
         <w:rPr>
           <w:rFonts w:ascii="Calibri" w:eastAsia="Times New Roman" w:hAnsi="Calibri" w:cs="Calibri"/>
           <w:color w:val="000000"/>
         </w:rPr>
-        <w:t xml:space="preserve">` function in R, along with the degrees of freedom (n – 1), and lower tail set to false to get the probability of observing a mean as extreme or more extreme than the one assigned to `q`. This was multiplied by 2 for a 2-sided p-value </w:t>
+        <w:t xml:space="preserve">Since the p-value is &lt;&lt; 0.01, there is evidence to reject the null hypothesis that the mean SBP of individuals in the sample is not different from </w:t>
+      </w:r>
+      <w:proofErr w:type="gramStart"/>
+      <w:r>
+        <w:rPr>
+          <w:rFonts w:ascii="Calibri" w:eastAsia="Times New Roman" w:hAnsi="Calibri" w:cs="Calibri"/>
+          <w:color w:val="000000"/>
+        </w:rPr>
+        <w:t>125</w:t>
+      </w:r>
+      <w:r>
+        <w:rPr>
+          <w:rFonts w:ascii="Calibri" w:eastAsia="Times New Roman" w:hAnsi="Calibri" w:cs="Calibri"/>
+          <w:color w:val="000000"/>
+        </w:rPr>
+        <w:t>, and</w:t>
+      </w:r>
+      <w:proofErr w:type="gramEnd"/>
+      <w:r>
+        <w:rPr>
+          <w:rFonts w:ascii="Calibri" w:eastAsia="Times New Roman" w:hAnsi="Calibri" w:cs="Calibri"/>
+          <w:color w:val="000000"/>
+        </w:rPr>
+        <w:t xml:space="preserve"> accept the alternative hypothesis that the mean SBP of individuals in the sample is different from 125.</w:t>
       </w:r>
     </w:p>
     <w:p>
@@ -11650,13 +11945,6 @@
           <w:color w:val="000000"/>
         </w:rPr>
       </w:pPr>
-      <w:r>
-        <w:rPr>
-          <w:rFonts w:ascii="Calibri" w:eastAsia="Times New Roman" w:hAnsi="Calibri" w:cs="Calibri"/>
-          <w:color w:val="000000"/>
-        </w:rPr>
-        <w:t>Since the p-value is &lt;&lt; 0.01, there is evidence to reject the null hypothesis that the mean SBP of individuals in the sample is not different from 125.</w:t>
-      </w:r>
     </w:p>
     <w:p>
       <w:pPr>
@@ -12694,7 +12982,7 @@
           <w:szCs w:val="20"/>
           <w:bdr w:val="none" w:sz="0" w:space="0" w:color="auto" w:frame="1"/>
         </w:rPr>
-        <w:t xml:space="preserve">F = 1.13, num df = 1651, </w:t>
+        <w:t xml:space="preserve">F = 1.13, num </w:t>
       </w:r>
       <w:proofErr w:type="spellStart"/>
       <w:r>
@@ -12705,6 +12993,28 @@
           <w:szCs w:val="20"/>
           <w:bdr w:val="none" w:sz="0" w:space="0" w:color="auto" w:frame="1"/>
         </w:rPr>
+        <w:t>df</w:t>
+      </w:r>
+      <w:proofErr w:type="spellEnd"/>
+      <w:r>
+        <w:rPr>
+          <w:rFonts w:ascii="Consolas" w:eastAsia="Times New Roman" w:hAnsi="Consolas" w:cs="Courier New"/>
+          <w:color w:val="FCFFE0"/>
+          <w:sz w:val="20"/>
+          <w:szCs w:val="20"/>
+          <w:bdr w:val="none" w:sz="0" w:space="0" w:color="auto" w:frame="1"/>
+        </w:rPr>
+        <w:t xml:space="preserve"> = 1651, </w:t>
+      </w:r>
+      <w:proofErr w:type="spellStart"/>
+      <w:r>
+        <w:rPr>
+          <w:rFonts w:ascii="Consolas" w:eastAsia="Times New Roman" w:hAnsi="Consolas" w:cs="Courier New"/>
+          <w:color w:val="FCFFE0"/>
+          <w:sz w:val="20"/>
+          <w:szCs w:val="20"/>
+          <w:bdr w:val="none" w:sz="0" w:space="0" w:color="auto" w:frame="1"/>
+        </w:rPr>
         <w:t>denom</w:t>
       </w:r>
       <w:proofErr w:type="spellEnd"/>
@@ -12716,7 +13026,29 @@
           <w:szCs w:val="20"/>
           <w:bdr w:val="none" w:sz="0" w:space="0" w:color="auto" w:frame="1"/>
         </w:rPr>
-        <w:t xml:space="preserve"> df = 1501, p-value = 0.01555</w:t>
+        <w:t xml:space="preserve"> </w:t>
+      </w:r>
+      <w:proofErr w:type="spellStart"/>
+      <w:r>
+        <w:rPr>
+          <w:rFonts w:ascii="Consolas" w:eastAsia="Times New Roman" w:hAnsi="Consolas" w:cs="Courier New"/>
+          <w:color w:val="FCFFE0"/>
+          <w:sz w:val="20"/>
+          <w:szCs w:val="20"/>
+          <w:bdr w:val="none" w:sz="0" w:space="0" w:color="auto" w:frame="1"/>
+        </w:rPr>
+        <w:t>df</w:t>
+      </w:r>
+      <w:proofErr w:type="spellEnd"/>
+      <w:r>
+        <w:rPr>
+          <w:rFonts w:ascii="Consolas" w:eastAsia="Times New Roman" w:hAnsi="Consolas" w:cs="Courier New"/>
+          <w:color w:val="FCFFE0"/>
+          <w:sz w:val="20"/>
+          <w:szCs w:val="20"/>
+          <w:bdr w:val="none" w:sz="0" w:space="0" w:color="auto" w:frame="1"/>
+        </w:rPr>
+        <w:t xml:space="preserve"> = 1501, p-value = 0.01555</w:t>
       </w:r>
     </w:p>
     <w:p>
@@ -14428,8 +14760,6 @@
           <w:szCs w:val="24"/>
         </w:rPr>
       </w:pPr>
-      <w:bookmarkStart w:id="0" w:name="_GoBack"/>
-      <w:bookmarkEnd w:id="0"/>
     </w:p>
     <w:p>
       <w:pPr>
@@ -17340,19 +17670,19 @@
         <w:spacing w:after="0" w:line="240" w:lineRule="auto"/>
         <w:rPr>
           <w:rFonts w:ascii="Consolas" w:eastAsia="Times New Roman" w:hAnsi="Consolas" w:cs="Courier New"/>
-          <w:color w:val="FCFFE0"/>
-          <w:sz w:val="20"/>
-          <w:szCs w:val="20"/>
-        </w:rPr>
-      </w:pPr>
-      <w:r>
-        <w:rPr>
-          <w:rFonts w:ascii="Consolas" w:eastAsia="Times New Roman" w:hAnsi="Consolas" w:cs="Courier New"/>
-          <w:color w:val="949C8B"/>
-          <w:sz w:val="20"/>
-          <w:szCs w:val="20"/>
-        </w:rPr>
-        <w:t xml:space="preserve">&gt; pop1 &lt;- </w:t>
+          <w:color w:val="949C8B"/>
+          <w:sz w:val="20"/>
+          <w:szCs w:val="20"/>
+        </w:rPr>
+      </w:pPr>
+      <w:r>
+        <w:rPr>
+          <w:rFonts w:ascii="Consolas" w:eastAsia="Times New Roman" w:hAnsi="Consolas" w:cs="Courier New"/>
+          <w:color w:val="949C8B"/>
+          <w:sz w:val="20"/>
+          <w:szCs w:val="20"/>
+        </w:rPr>
+        <w:t xml:space="preserve">&gt; </w:t>
       </w:r>
       <w:proofErr w:type="spellStart"/>
       <w:proofErr w:type="gramStart"/>
@@ -17363,18 +17693,9 @@
           <w:sz w:val="20"/>
           <w:szCs w:val="20"/>
         </w:rPr>
-        <w:t>rnorm</w:t>
+        <w:t>set.seed</w:t>
       </w:r>
       <w:proofErr w:type="spellEnd"/>
-      <w:r>
-        <w:rPr>
-          <w:rFonts w:ascii="Consolas" w:eastAsia="Times New Roman" w:hAnsi="Consolas" w:cs="Courier New"/>
-          <w:color w:val="949C8B"/>
-          <w:sz w:val="20"/>
-          <w:szCs w:val="20"/>
-        </w:rPr>
-        <w:t>(</w:t>
-      </w:r>
       <w:proofErr w:type="gramEnd"/>
       <w:r>
         <w:rPr>
@@ -17383,27 +17704,7 @@
           <w:sz w:val="20"/>
           <w:szCs w:val="20"/>
         </w:rPr>
-        <w:t xml:space="preserve">n=30, mean=100, </w:t>
-      </w:r>
-      <w:proofErr w:type="spellStart"/>
-      <w:r>
-        <w:rPr>
-          <w:rFonts w:ascii="Consolas" w:eastAsia="Times New Roman" w:hAnsi="Consolas" w:cs="Courier New"/>
-          <w:color w:val="949C8B"/>
-          <w:sz w:val="20"/>
-          <w:szCs w:val="20"/>
-        </w:rPr>
-        <w:t>sd</w:t>
-      </w:r>
-      <w:proofErr w:type="spellEnd"/>
-      <w:r>
-        <w:rPr>
-          <w:rFonts w:ascii="Consolas" w:eastAsia="Times New Roman" w:hAnsi="Consolas" w:cs="Courier New"/>
-          <w:color w:val="949C8B"/>
-          <w:sz w:val="20"/>
-          <w:szCs w:val="20"/>
-        </w:rPr>
-        <w:t>=20)</w:t>
+        <w:t>(124)</w:t>
       </w:r>
     </w:p>
     <w:p>
@@ -17431,19 +17732,28 @@
         <w:spacing w:after="0" w:line="240" w:lineRule="auto"/>
         <w:rPr>
           <w:rFonts w:ascii="Consolas" w:eastAsia="Times New Roman" w:hAnsi="Consolas" w:cs="Courier New"/>
-          <w:color w:val="949C8B"/>
-          <w:sz w:val="20"/>
-          <w:szCs w:val="20"/>
-        </w:rPr>
-      </w:pPr>
-      <w:r>
-        <w:rPr>
-          <w:rFonts w:ascii="Consolas" w:eastAsia="Times New Roman" w:hAnsi="Consolas" w:cs="Courier New"/>
-          <w:color w:val="949C8B"/>
-          <w:sz w:val="20"/>
-          <w:szCs w:val="20"/>
-        </w:rPr>
-        <w:t xml:space="preserve">&gt; pop2 &lt;- </w:t>
+          <w:color w:val="FCFFE0"/>
+          <w:sz w:val="20"/>
+          <w:szCs w:val="20"/>
+        </w:rPr>
+      </w:pPr>
+      <w:r>
+        <w:rPr>
+          <w:rFonts w:ascii="Consolas" w:eastAsia="Times New Roman" w:hAnsi="Consolas" w:cs="Courier New"/>
+          <w:color w:val="949C8B"/>
+          <w:sz w:val="20"/>
+          <w:szCs w:val="20"/>
+        </w:rPr>
+        <w:t xml:space="preserve">&gt; </w:t>
+      </w:r>
+      <w:r>
+        <w:rPr>
+          <w:rFonts w:ascii="Consolas" w:eastAsia="Times New Roman" w:hAnsi="Consolas" w:cs="Courier New"/>
+          <w:color w:val="949C8B"/>
+          <w:sz w:val="20"/>
+          <w:szCs w:val="20"/>
+        </w:rPr>
+        <w:t xml:space="preserve">pop1 &lt;- </w:t>
       </w:r>
       <w:proofErr w:type="spellStart"/>
       <w:proofErr w:type="gramStart"/>
@@ -17474,7 +17784,7 @@
           <w:sz w:val="20"/>
           <w:szCs w:val="20"/>
         </w:rPr>
-        <w:t xml:space="preserve">n=30, mean=105, </w:t>
+        <w:t xml:space="preserve">n=30, mean=100, </w:t>
       </w:r>
       <w:proofErr w:type="spellStart"/>
       <w:r>
@@ -17534,18 +17844,9 @@
           <w:sz w:val="20"/>
           <w:szCs w:val="20"/>
         </w:rPr>
-        <w:t xml:space="preserve">&gt; </w:t>
+        <w:t xml:space="preserve">&gt; pop2 &lt;- </w:t>
       </w:r>
       <w:proofErr w:type="spellStart"/>
-      <w:r>
-        <w:rPr>
-          <w:rFonts w:ascii="Consolas" w:eastAsia="Times New Roman" w:hAnsi="Consolas" w:cs="Courier New"/>
-          <w:color w:val="949C8B"/>
-          <w:sz w:val="20"/>
-          <w:szCs w:val="20"/>
-        </w:rPr>
-        <w:t>t.</w:t>
-      </w:r>
       <w:proofErr w:type="gramStart"/>
       <w:r>
         <w:rPr>
@@ -17554,7 +17855,7 @@
           <w:sz w:val="20"/>
           <w:szCs w:val="20"/>
         </w:rPr>
-        <w:t>test</w:t>
+        <w:t>rnorm</w:t>
       </w:r>
       <w:proofErr w:type="spellEnd"/>
       <w:r>
@@ -17574,7 +17875,7 @@
           <w:sz w:val="20"/>
           <w:szCs w:val="20"/>
         </w:rPr>
-        <w:t xml:space="preserve">pop1, pop2, </w:t>
+        <w:t xml:space="preserve">n=30, mean=105, </w:t>
       </w:r>
       <w:proofErr w:type="spellStart"/>
       <w:r>
@@ -17584,7 +17885,7 @@
           <w:sz w:val="20"/>
           <w:szCs w:val="20"/>
         </w:rPr>
-        <w:t>var.equal</w:t>
+        <w:t>sd</w:t>
       </w:r>
       <w:proofErr w:type="spellEnd"/>
       <w:r>
@@ -17594,7 +17895,7 @@
           <w:sz w:val="20"/>
           <w:szCs w:val="20"/>
         </w:rPr>
-        <w:t>=T)</w:t>
+        <w:t>=20)</w:t>
       </w:r>
     </w:p>
     <w:p>
@@ -17622,12 +17923,80 @@
         <w:spacing w:after="0" w:line="240" w:lineRule="auto"/>
         <w:rPr>
           <w:rFonts w:ascii="Consolas" w:eastAsia="Times New Roman" w:hAnsi="Consolas" w:cs="Courier New"/>
-          <w:color w:val="FCFFE0"/>
-          <w:sz w:val="20"/>
-          <w:szCs w:val="20"/>
-          <w:bdr w:val="none" w:sz="0" w:space="0" w:color="auto" w:frame="1"/>
-        </w:rPr>
-      </w:pPr>
+          <w:color w:val="949C8B"/>
+          <w:sz w:val="20"/>
+          <w:szCs w:val="20"/>
+        </w:rPr>
+      </w:pPr>
+      <w:r>
+        <w:rPr>
+          <w:rFonts w:ascii="Consolas" w:eastAsia="Times New Roman" w:hAnsi="Consolas" w:cs="Courier New"/>
+          <w:color w:val="949C8B"/>
+          <w:sz w:val="20"/>
+          <w:szCs w:val="20"/>
+        </w:rPr>
+        <w:t xml:space="preserve">&gt; </w:t>
+      </w:r>
+      <w:proofErr w:type="spellStart"/>
+      <w:r>
+        <w:rPr>
+          <w:rFonts w:ascii="Consolas" w:eastAsia="Times New Roman" w:hAnsi="Consolas" w:cs="Courier New"/>
+          <w:color w:val="949C8B"/>
+          <w:sz w:val="20"/>
+          <w:szCs w:val="20"/>
+        </w:rPr>
+        <w:t>t.</w:t>
+      </w:r>
+      <w:proofErr w:type="gramStart"/>
+      <w:r>
+        <w:rPr>
+          <w:rFonts w:ascii="Consolas" w:eastAsia="Times New Roman" w:hAnsi="Consolas" w:cs="Courier New"/>
+          <w:color w:val="949C8B"/>
+          <w:sz w:val="20"/>
+          <w:szCs w:val="20"/>
+        </w:rPr>
+        <w:t>test</w:t>
+      </w:r>
+      <w:proofErr w:type="spellEnd"/>
+      <w:r>
+        <w:rPr>
+          <w:rFonts w:ascii="Consolas" w:eastAsia="Times New Roman" w:hAnsi="Consolas" w:cs="Courier New"/>
+          <w:color w:val="949C8B"/>
+          <w:sz w:val="20"/>
+          <w:szCs w:val="20"/>
+        </w:rPr>
+        <w:t>(</w:t>
+      </w:r>
+      <w:proofErr w:type="gramEnd"/>
+      <w:r>
+        <w:rPr>
+          <w:rFonts w:ascii="Consolas" w:eastAsia="Times New Roman" w:hAnsi="Consolas" w:cs="Courier New"/>
+          <w:color w:val="949C8B"/>
+          <w:sz w:val="20"/>
+          <w:szCs w:val="20"/>
+        </w:rPr>
+        <w:t xml:space="preserve">pop1, pop2, </w:t>
+      </w:r>
+      <w:proofErr w:type="spellStart"/>
+      <w:r>
+        <w:rPr>
+          <w:rFonts w:ascii="Consolas" w:eastAsia="Times New Roman" w:hAnsi="Consolas" w:cs="Courier New"/>
+          <w:color w:val="949C8B"/>
+          <w:sz w:val="20"/>
+          <w:szCs w:val="20"/>
+        </w:rPr>
+        <w:t>var.equal</w:t>
+      </w:r>
+      <w:proofErr w:type="spellEnd"/>
+      <w:r>
+        <w:rPr>
+          <w:rFonts w:ascii="Consolas" w:eastAsia="Times New Roman" w:hAnsi="Consolas" w:cs="Courier New"/>
+          <w:color w:val="949C8B"/>
+          <w:sz w:val="20"/>
+          <w:szCs w:val="20"/>
+        </w:rPr>
+        <w:t>=T)</w:t>
+      </w:r>
     </w:p>
     <w:p>
       <w:pPr>
@@ -17660,17 +18029,6 @@
           <w:bdr w:val="none" w:sz="0" w:space="0" w:color="auto" w:frame="1"/>
         </w:rPr>
       </w:pPr>
-      <w:r>
-        <w:rPr>
-          <w:rFonts w:ascii="Consolas" w:eastAsia="Times New Roman" w:hAnsi="Consolas" w:cs="Courier New"/>
-          <w:color w:val="FCFFE0"/>
-          <w:sz w:val="20"/>
-          <w:szCs w:val="20"/>
-          <w:bdr w:val="none" w:sz="0" w:space="0" w:color="auto" w:frame="1"/>
-        </w:rPr>
-        <w:tab/>
-        <w:t>Two Sample t-test</w:t>
-      </w:r>
     </w:p>
     <w:p>
       <w:pPr>
@@ -17703,6 +18061,17 @@
           <w:bdr w:val="none" w:sz="0" w:space="0" w:color="auto" w:frame="1"/>
         </w:rPr>
       </w:pPr>
+      <w:r>
+        <w:rPr>
+          <w:rFonts w:ascii="Consolas" w:eastAsia="Times New Roman" w:hAnsi="Consolas" w:cs="Courier New"/>
+          <w:color w:val="FCFFE0"/>
+          <w:sz w:val="20"/>
+          <w:szCs w:val="20"/>
+          <w:bdr w:val="none" w:sz="0" w:space="0" w:color="auto" w:frame="1"/>
+        </w:rPr>
+        <w:tab/>
+        <w:t>Two Sample t-test</w:t>
+      </w:r>
     </w:p>
     <w:p>
       <w:pPr>
@@ -17735,16 +18104,6 @@
           <w:bdr w:val="none" w:sz="0" w:space="0" w:color="auto" w:frame="1"/>
         </w:rPr>
       </w:pPr>
-      <w:r>
-        <w:rPr>
-          <w:rFonts w:ascii="Consolas" w:eastAsia="Times New Roman" w:hAnsi="Consolas" w:cs="Courier New"/>
-          <w:color w:val="FCFFE0"/>
-          <w:sz w:val="20"/>
-          <w:szCs w:val="20"/>
-          <w:bdr w:val="none" w:sz="0" w:space="0" w:color="auto" w:frame="1"/>
-        </w:rPr>
-        <w:t>data:  pop1 and pop2</w:t>
-      </w:r>
     </w:p>
     <w:p>
       <w:pPr>
@@ -17785,7 +18144,7 @@
           <w:szCs w:val="20"/>
           <w:bdr w:val="none" w:sz="0" w:space="0" w:color="auto" w:frame="1"/>
         </w:rPr>
-        <w:t>t = 0.16386, df = 58, p-value = 0.8704</w:t>
+        <w:t>data:  pop1 and pop2</w:t>
       </w:r>
     </w:p>
     <w:p>
@@ -17827,7 +18186,37 @@
           <w:szCs w:val="20"/>
           <w:bdr w:val="none" w:sz="0" w:space="0" w:color="auto" w:frame="1"/>
         </w:rPr>
-        <w:t>alternative hypothesis: true difference in means is not equal to 0</w:t>
+        <w:t xml:space="preserve">t = </w:t>
+      </w:r>
+      <w:r>
+        <w:rPr>
+          <w:rFonts w:ascii="Consolas" w:eastAsia="Times New Roman" w:hAnsi="Consolas" w:cs="Courier New"/>
+          <w:color w:val="FCFFE0"/>
+          <w:sz w:val="20"/>
+          <w:szCs w:val="20"/>
+          <w:bdr w:val="none" w:sz="0" w:space="0" w:color="auto" w:frame="1"/>
+        </w:rPr>
+        <w:t>-0.77114</w:t>
+      </w:r>
+      <w:r>
+        <w:rPr>
+          <w:rFonts w:ascii="Consolas" w:eastAsia="Times New Roman" w:hAnsi="Consolas" w:cs="Courier New"/>
+          <w:color w:val="FCFFE0"/>
+          <w:sz w:val="20"/>
+          <w:szCs w:val="20"/>
+          <w:bdr w:val="none" w:sz="0" w:space="0" w:color="auto" w:frame="1"/>
+        </w:rPr>
+        <w:t xml:space="preserve">, df = 58, p-value = </w:t>
+      </w:r>
+      <w:r>
+        <w:rPr>
+          <w:rFonts w:ascii="Consolas" w:eastAsia="Times New Roman" w:hAnsi="Consolas" w:cs="Courier New"/>
+          <w:color w:val="FCFFE0"/>
+          <w:sz w:val="20"/>
+          <w:szCs w:val="20"/>
+          <w:bdr w:val="none" w:sz="0" w:space="0" w:color="auto" w:frame="1"/>
+        </w:rPr>
+        <w:t>0.4438</w:t>
       </w:r>
     </w:p>
     <w:p>
@@ -17869,8 +18258,20 @@
           <w:szCs w:val="20"/>
           <w:bdr w:val="none" w:sz="0" w:space="0" w:color="auto" w:frame="1"/>
         </w:rPr>
-        <w:t>95 percent confidence interval:</w:t>
-      </w:r>
+        <w:t xml:space="preserve">alternative hypothesis: true difference in means is not equal to </w:t>
+      </w:r>
+      <w:proofErr w:type="gramStart"/>
+      <w:r>
+        <w:rPr>
+          <w:rFonts w:ascii="Consolas" w:eastAsia="Times New Roman" w:hAnsi="Consolas" w:cs="Courier New"/>
+          <w:color w:val="FCFFE0"/>
+          <w:sz w:val="20"/>
+          <w:szCs w:val="20"/>
+          <w:bdr w:val="none" w:sz="0" w:space="0" w:color="auto" w:frame="1"/>
+        </w:rPr>
+        <w:t>0</w:t>
+      </w:r>
+      <w:proofErr w:type="gramEnd"/>
     </w:p>
     <w:p>
       <w:pPr>
@@ -17911,20 +18312,8 @@
           <w:szCs w:val="20"/>
           <w:bdr w:val="none" w:sz="0" w:space="0" w:color="auto" w:frame="1"/>
         </w:rPr>
-        <w:t xml:space="preserve"> -11.</w:t>
-      </w:r>
-      <w:proofErr w:type="gramStart"/>
-      <w:r>
-        <w:rPr>
-          <w:rFonts w:ascii="Consolas" w:eastAsia="Times New Roman" w:hAnsi="Consolas" w:cs="Courier New"/>
-          <w:color w:val="FCFFE0"/>
-          <w:sz w:val="20"/>
-          <w:szCs w:val="20"/>
-          <w:bdr w:val="none" w:sz="0" w:space="0" w:color="auto" w:frame="1"/>
-        </w:rPr>
-        <w:t>10522  13.08545</w:t>
-      </w:r>
-      <w:proofErr w:type="gramEnd"/>
+        <w:t>95 percent confidence interval:</w:t>
+      </w:r>
     </w:p>
     <w:p>
       <w:pPr>
@@ -17965,8 +18354,20 @@
           <w:szCs w:val="20"/>
           <w:bdr w:val="none" w:sz="0" w:space="0" w:color="auto" w:frame="1"/>
         </w:rPr>
-        <w:t>sample estimates:</w:t>
-      </w:r>
+        <w:t xml:space="preserve"> -11.</w:t>
+      </w:r>
+      <w:proofErr w:type="gramStart"/>
+      <w:r>
+        <w:rPr>
+          <w:rFonts w:ascii="Consolas" w:eastAsia="Times New Roman" w:hAnsi="Consolas" w:cs="Courier New"/>
+          <w:color w:val="FCFFE0"/>
+          <w:sz w:val="20"/>
+          <w:szCs w:val="20"/>
+          <w:bdr w:val="none" w:sz="0" w:space="0" w:color="auto" w:frame="1"/>
+        </w:rPr>
+        <w:t>10522  13.08545</w:t>
+      </w:r>
+      <w:proofErr w:type="gramEnd"/>
     </w:p>
     <w:p>
       <w:pPr>
@@ -18007,7 +18408,7 @@
           <w:szCs w:val="20"/>
           <w:bdr w:val="none" w:sz="0" w:space="0" w:color="auto" w:frame="1"/>
         </w:rPr>
-        <w:t xml:space="preserve">mean of x mean of y </w:t>
+        <w:t>sample estimates:</w:t>
       </w:r>
     </w:p>
     <w:p>
@@ -18038,6 +18439,48 @@
           <w:color w:val="FCFFE0"/>
           <w:sz w:val="20"/>
           <w:szCs w:val="20"/>
+          <w:bdr w:val="none" w:sz="0" w:space="0" w:color="auto" w:frame="1"/>
+        </w:rPr>
+      </w:pPr>
+      <w:r>
+        <w:rPr>
+          <w:rFonts w:ascii="Consolas" w:eastAsia="Times New Roman" w:hAnsi="Consolas" w:cs="Courier New"/>
+          <w:color w:val="FCFFE0"/>
+          <w:sz w:val="20"/>
+          <w:szCs w:val="20"/>
+          <w:bdr w:val="none" w:sz="0" w:space="0" w:color="auto" w:frame="1"/>
+        </w:rPr>
+        <w:t xml:space="preserve">mean of x mean of y </w:t>
+      </w:r>
+    </w:p>
+    <w:p>
+      <w:pPr>
+        <w:shd w:val="clear" w:color="auto" w:fill="0B0A09"/>
+        <w:tabs>
+          <w:tab w:val="left" w:pos="916"/>
+          <w:tab w:val="left" w:pos="1832"/>
+          <w:tab w:val="left" w:pos="2748"/>
+          <w:tab w:val="left" w:pos="3664"/>
+          <w:tab w:val="left" w:pos="4580"/>
+          <w:tab w:val="left" w:pos="5496"/>
+          <w:tab w:val="left" w:pos="6412"/>
+          <w:tab w:val="left" w:pos="7328"/>
+          <w:tab w:val="left" w:pos="8244"/>
+          <w:tab w:val="left" w:pos="9160"/>
+          <w:tab w:val="left" w:pos="10076"/>
+          <w:tab w:val="left" w:pos="10992"/>
+          <w:tab w:val="left" w:pos="11908"/>
+          <w:tab w:val="left" w:pos="12824"/>
+          <w:tab w:val="left" w:pos="13740"/>
+          <w:tab w:val="left" w:pos="14656"/>
+        </w:tabs>
+        <w:wordWrap w:val="0"/>
+        <w:spacing w:after="0" w:line="240" w:lineRule="auto"/>
+        <w:rPr>
+          <w:rFonts w:ascii="Consolas" w:eastAsia="Times New Roman" w:hAnsi="Consolas" w:cs="Courier New"/>
+          <w:color w:val="FCFFE0"/>
+          <w:sz w:val="20"/>
+          <w:szCs w:val="20"/>
         </w:rPr>
       </w:pPr>
       <w:r>
@@ -18059,7 +18502,37 @@
           <w:szCs w:val="20"/>
           <w:bdr w:val="none" w:sz="0" w:space="0" w:color="auto" w:frame="1"/>
         </w:rPr>
-        <w:t>96.98218  95.99207</w:t>
+        <w:t>96.9</w:t>
+      </w:r>
+      <w:r>
+        <w:rPr>
+          <w:rFonts w:ascii="Consolas" w:eastAsia="Times New Roman" w:hAnsi="Consolas" w:cs="Courier New"/>
+          <w:color w:val="FCFFE0"/>
+          <w:sz w:val="20"/>
+          <w:szCs w:val="20"/>
+          <w:bdr w:val="none" w:sz="0" w:space="0" w:color="auto" w:frame="1"/>
+        </w:rPr>
+        <w:t>9148</w:t>
+      </w:r>
+      <w:r>
+        <w:rPr>
+          <w:rFonts w:ascii="Consolas" w:eastAsia="Times New Roman" w:hAnsi="Consolas" w:cs="Courier New"/>
+          <w:color w:val="FCFFE0"/>
+          <w:sz w:val="20"/>
+          <w:szCs w:val="20"/>
+          <w:bdr w:val="none" w:sz="0" w:space="0" w:color="auto" w:frame="1"/>
+        </w:rPr>
+        <w:t xml:space="preserve">  </w:t>
+      </w:r>
+      <w:r>
+        <w:rPr>
+          <w:rFonts w:ascii="Consolas" w:eastAsia="Times New Roman" w:hAnsi="Consolas" w:cs="Courier New"/>
+          <w:color w:val="FCFFE0"/>
+          <w:sz w:val="20"/>
+          <w:szCs w:val="20"/>
+          <w:bdr w:val="none" w:sz="0" w:space="0" w:color="auto" w:frame="1"/>
+        </w:rPr>
+        <w:t>102.00362</w:t>
       </w:r>
       <w:proofErr w:type="gramEnd"/>
       <w:r>
@@ -18097,7 +18570,21 @@
           <w:rFonts w:ascii="Calibri" w:eastAsia="Times New Roman" w:hAnsi="Calibri" w:cs="Calibri"/>
           <w:color w:val="000000"/>
         </w:rPr>
-        <w:t>The high p-value of 0.8704 signifies that there is not enough evidence to reject the null hypothesis, which states that the samples are from populations with different means. I suspect that this is due to the smaller sample size.</w:t>
+        <w:t>The high p-value of 0.</w:t>
+      </w:r>
+      <w:r>
+        <w:rPr>
+          <w:rFonts w:ascii="Calibri" w:eastAsia="Times New Roman" w:hAnsi="Calibri" w:cs="Calibri"/>
+          <w:color w:val="000000"/>
+        </w:rPr>
+        <w:t>44</w:t>
+      </w:r>
+      <w:r>
+        <w:rPr>
+          <w:rFonts w:ascii="Calibri" w:eastAsia="Times New Roman" w:hAnsi="Calibri" w:cs="Calibri"/>
+          <w:color w:val="000000"/>
+        </w:rPr>
+        <w:t xml:space="preserve"> signifies that there is not enough evidence to reject the null hypothesis, which states that the samples are from populations with different means. I suspect that this is due to the smaller sample size.</w:t>
       </w:r>
     </w:p>
     <w:p>
@@ -19074,7 +19561,14 @@
                 <w:rFonts w:ascii="Calibri" w:eastAsia="Times New Roman" w:hAnsi="Calibri" w:cs="Calibri"/>
                 <w:color w:val="000000"/>
               </w:rPr>
-              <w:t>96.98</w:t>
+              <w:t>9</w:t>
+            </w:r>
+            <w:r>
+              <w:rPr>
+                <w:rFonts w:ascii="Calibri" w:eastAsia="Times New Roman" w:hAnsi="Calibri" w:cs="Calibri"/>
+                <w:color w:val="000000"/>
+              </w:rPr>
+              <w:t>8.99</w:t>
             </w:r>
           </w:p>
         </w:tc>
@@ -19097,7 +19591,7 @@
                 <w:rFonts w:ascii="Calibri" w:eastAsia="Times New Roman" w:hAnsi="Calibri" w:cs="Calibri"/>
                 <w:color w:val="000000"/>
               </w:rPr>
-              <w:t>25.98</w:t>
+              <w:t>17.25</w:t>
             </w:r>
           </w:p>
         </w:tc>
@@ -19143,7 +19637,21 @@
                 <w:rFonts w:ascii="Calibri" w:eastAsia="Times New Roman" w:hAnsi="Calibri" w:cs="Calibri"/>
                 <w:color w:val="000000"/>
               </w:rPr>
-              <w:t>95.99</w:t>
+              <w:t>102</w:t>
+            </w:r>
+            <w:r>
+              <w:rPr>
+                <w:rFonts w:ascii="Calibri" w:eastAsia="Times New Roman" w:hAnsi="Calibri" w:cs="Calibri"/>
+                <w:color w:val="000000"/>
+              </w:rPr>
+              <w:t>.</w:t>
+            </w:r>
+            <w:r>
+              <w:rPr>
+                <w:rFonts w:ascii="Calibri" w:eastAsia="Times New Roman" w:hAnsi="Calibri" w:cs="Calibri"/>
+                <w:color w:val="000000"/>
+              </w:rPr>
+              <w:t>00</w:t>
             </w:r>
           </w:p>
         </w:tc>
@@ -19166,7 +19674,21 @@
                 <w:rFonts w:ascii="Calibri" w:eastAsia="Times New Roman" w:hAnsi="Calibri" w:cs="Calibri"/>
                 <w:color w:val="000000"/>
               </w:rPr>
-              <w:t>20.50</w:t>
+              <w:t>12</w:t>
+            </w:r>
+            <w:r>
+              <w:rPr>
+                <w:rFonts w:ascii="Calibri" w:eastAsia="Times New Roman" w:hAnsi="Calibri" w:cs="Calibri"/>
+                <w:color w:val="000000"/>
+              </w:rPr>
+              <w:t>.</w:t>
+            </w:r>
+            <w:r>
+              <w:rPr>
+                <w:rFonts w:ascii="Calibri" w:eastAsia="Times New Roman" w:hAnsi="Calibri" w:cs="Calibri"/>
+                <w:color w:val="000000"/>
+              </w:rPr>
+              <w:t>66</w:t>
             </w:r>
           </w:p>
         </w:tc>
@@ -19189,7 +19711,21 @@
                 <w:rFonts w:ascii="Calibri" w:eastAsia="Times New Roman" w:hAnsi="Calibri" w:cs="Calibri"/>
                 <w:color w:val="000000"/>
               </w:rPr>
-              <w:t>0.16</w:t>
+              <w:t>-</w:t>
+            </w:r>
+            <w:r>
+              <w:rPr>
+                <w:rFonts w:ascii="Calibri" w:eastAsia="Times New Roman" w:hAnsi="Calibri" w:cs="Calibri"/>
+                <w:color w:val="000000"/>
+              </w:rPr>
+              <w:t>0.1</w:t>
+            </w:r>
+            <w:r>
+              <w:rPr>
+                <w:rFonts w:ascii="Calibri" w:eastAsia="Times New Roman" w:hAnsi="Calibri" w:cs="Calibri"/>
+                <w:color w:val="000000"/>
+              </w:rPr>
+              <w:t>8</w:t>
             </w:r>
           </w:p>
         </w:tc>
@@ -19212,7 +19748,14 @@
                 <w:rFonts w:ascii="Calibri" w:eastAsia="Times New Roman" w:hAnsi="Calibri" w:cs="Calibri"/>
                 <w:color w:val="000000"/>
               </w:rPr>
-              <w:t>0.87</w:t>
+              <w:t>0.</w:t>
+            </w:r>
+            <w:r>
+              <w:rPr>
+                <w:rFonts w:ascii="Calibri" w:eastAsia="Times New Roman" w:hAnsi="Calibri" w:cs="Calibri"/>
+                <w:color w:val="000000"/>
+              </w:rPr>
+              <w:t>44</w:t>
             </w:r>
           </w:p>
         </w:tc>
@@ -19376,7 +19919,28 @@
                 <w:rFonts w:ascii="Calibri" w:eastAsia="Times New Roman" w:hAnsi="Calibri" w:cs="Calibri"/>
                 <w:color w:val="000000"/>
               </w:rPr>
-              <w:t>97.85</w:t>
+              <w:t>9</w:t>
+            </w:r>
+            <w:r>
+              <w:rPr>
+                <w:rFonts w:ascii="Calibri" w:eastAsia="Times New Roman" w:hAnsi="Calibri" w:cs="Calibri"/>
+                <w:color w:val="000000"/>
+              </w:rPr>
+              <w:t>9</w:t>
+            </w:r>
+            <w:r>
+              <w:rPr>
+                <w:rFonts w:ascii="Calibri" w:eastAsia="Times New Roman" w:hAnsi="Calibri" w:cs="Calibri"/>
+                <w:color w:val="000000"/>
+              </w:rPr>
+              <w:t>.</w:t>
+            </w:r>
+            <w:r>
+              <w:rPr>
+                <w:rFonts w:ascii="Calibri" w:eastAsia="Times New Roman" w:hAnsi="Calibri" w:cs="Calibri"/>
+                <w:color w:val="000000"/>
+              </w:rPr>
+              <w:t>64</w:t>
             </w:r>
           </w:p>
         </w:tc>
@@ -19399,7 +19963,7 @@
                 <w:rFonts w:ascii="Calibri" w:eastAsia="Times New Roman" w:hAnsi="Calibri" w:cs="Calibri"/>
                 <w:color w:val="000000"/>
               </w:rPr>
-              <w:t>20.36</w:t>
+              <w:t>19.89</w:t>
             </w:r>
           </w:p>
         </w:tc>
@@ -19446,7 +20010,28 @@
                 <w:rFonts w:ascii="Calibri" w:eastAsia="Times New Roman" w:hAnsi="Calibri" w:cs="Calibri"/>
                 <w:color w:val="000000"/>
               </w:rPr>
-              <w:t>107.36</w:t>
+              <w:t>10</w:t>
+            </w:r>
+            <w:r>
+              <w:rPr>
+                <w:rFonts w:ascii="Calibri" w:eastAsia="Times New Roman" w:hAnsi="Calibri" w:cs="Calibri"/>
+                <w:color w:val="000000"/>
+              </w:rPr>
+              <w:t>3</w:t>
+            </w:r>
+            <w:r>
+              <w:rPr>
+                <w:rFonts w:ascii="Calibri" w:eastAsia="Times New Roman" w:hAnsi="Calibri" w:cs="Calibri"/>
+                <w:color w:val="000000"/>
+              </w:rPr>
+              <w:t>.3</w:t>
+            </w:r>
+            <w:r>
+              <w:rPr>
+                <w:rFonts w:ascii="Calibri" w:eastAsia="Times New Roman" w:hAnsi="Calibri" w:cs="Calibri"/>
+                <w:color w:val="000000"/>
+              </w:rPr>
+              <w:t>8</w:t>
             </w:r>
           </w:p>
         </w:tc>
@@ -19469,7 +20054,14 @@
                 <w:rFonts w:ascii="Calibri" w:eastAsia="Times New Roman" w:hAnsi="Calibri" w:cs="Calibri"/>
                 <w:color w:val="000000"/>
               </w:rPr>
-              <w:t>19.84</w:t>
+              <w:t>19.</w:t>
+            </w:r>
+            <w:r>
+              <w:rPr>
+                <w:rFonts w:ascii="Calibri" w:eastAsia="Times New Roman" w:hAnsi="Calibri" w:cs="Calibri"/>
+                <w:color w:val="000000"/>
+              </w:rPr>
+              <w:t>09</w:t>
             </w:r>
           </w:p>
         </w:tc>
@@ -19492,7 +20084,14 @@
                 <w:rFonts w:ascii="Calibri" w:eastAsia="Times New Roman" w:hAnsi="Calibri" w:cs="Calibri"/>
                 <w:color w:val="000000"/>
               </w:rPr>
-              <w:t>-5.79</w:t>
+              <w:t>-</w:t>
+            </w:r>
+            <w:r>
+              <w:rPr>
+                <w:rFonts w:ascii="Calibri" w:eastAsia="Times New Roman" w:hAnsi="Calibri" w:cs="Calibri"/>
+                <w:color w:val="000000"/>
+              </w:rPr>
+              <w:t>2.35</w:t>
             </w:r>
           </w:p>
         </w:tc>
@@ -19515,7 +20114,14 @@
                 <w:rFonts w:ascii="Calibri" w:eastAsia="Times New Roman" w:hAnsi="Calibri" w:cs="Calibri"/>
                 <w:color w:val="000000"/>
               </w:rPr>
-              <w:t>1.13e-08</w:t>
+              <w:t>0.0</w:t>
+            </w:r>
+            <w:r>
+              <w:rPr>
+                <w:rFonts w:ascii="Calibri" w:eastAsia="Times New Roman" w:hAnsi="Calibri" w:cs="Calibri"/>
+                <w:color w:val="000000"/>
+              </w:rPr>
+              <w:t>19</w:t>
             </w:r>
           </w:p>
         </w:tc>
@@ -19679,7 +20285,21 @@
                 <w:rFonts w:ascii="Calibri" w:eastAsia="Times New Roman" w:hAnsi="Calibri" w:cs="Calibri"/>
                 <w:color w:val="000000"/>
               </w:rPr>
-              <w:t>98.65</w:t>
+              <w:t>100</w:t>
+            </w:r>
+            <w:r>
+              <w:rPr>
+                <w:rFonts w:ascii="Calibri" w:eastAsia="Times New Roman" w:hAnsi="Calibri" w:cs="Calibri"/>
+                <w:color w:val="000000"/>
+              </w:rPr>
+              <w:t>.</w:t>
+            </w:r>
+            <w:r>
+              <w:rPr>
+                <w:rFonts w:ascii="Calibri" w:eastAsia="Times New Roman" w:hAnsi="Calibri" w:cs="Calibri"/>
+                <w:color w:val="000000"/>
+              </w:rPr>
+              <w:t>23</w:t>
             </w:r>
           </w:p>
         </w:tc>
@@ -19702,7 +20322,28 @@
                 <w:rFonts w:ascii="Calibri" w:eastAsia="Times New Roman" w:hAnsi="Calibri" w:cs="Calibri"/>
                 <w:color w:val="000000"/>
               </w:rPr>
-              <w:t>22.09</w:t>
+              <w:t>2</w:t>
+            </w:r>
+            <w:r>
+              <w:rPr>
+                <w:rFonts w:ascii="Calibri" w:eastAsia="Times New Roman" w:hAnsi="Calibri" w:cs="Calibri"/>
+                <w:color w:val="000000"/>
+              </w:rPr>
+              <w:t>0</w:t>
+            </w:r>
+            <w:r>
+              <w:rPr>
+                <w:rFonts w:ascii="Calibri" w:eastAsia="Times New Roman" w:hAnsi="Calibri" w:cs="Calibri"/>
+                <w:color w:val="000000"/>
+              </w:rPr>
+              <w:t>.</w:t>
+            </w:r>
+            <w:r>
+              <w:rPr>
+                <w:rFonts w:ascii="Calibri" w:eastAsia="Times New Roman" w:hAnsi="Calibri" w:cs="Calibri"/>
+                <w:color w:val="000000"/>
+              </w:rPr>
+              <w:t>88</w:t>
             </w:r>
           </w:p>
         </w:tc>
@@ -19749,7 +20390,28 @@
                 <w:rFonts w:ascii="Calibri" w:eastAsia="Times New Roman" w:hAnsi="Calibri" w:cs="Calibri"/>
                 <w:color w:val="000000"/>
               </w:rPr>
-              <w:t>106.42</w:t>
+              <w:t>10</w:t>
+            </w:r>
+            <w:r>
+              <w:rPr>
+                <w:rFonts w:ascii="Calibri" w:eastAsia="Times New Roman" w:hAnsi="Calibri" w:cs="Calibri"/>
+                <w:color w:val="000000"/>
+              </w:rPr>
+              <w:t>2</w:t>
+            </w:r>
+            <w:r>
+              <w:rPr>
+                <w:rFonts w:ascii="Calibri" w:eastAsia="Times New Roman" w:hAnsi="Calibri" w:cs="Calibri"/>
+                <w:color w:val="000000"/>
+              </w:rPr>
+              <w:t>.</w:t>
+            </w:r>
+            <w:r>
+              <w:rPr>
+                <w:rFonts w:ascii="Calibri" w:eastAsia="Times New Roman" w:hAnsi="Calibri" w:cs="Calibri"/>
+                <w:color w:val="000000"/>
+              </w:rPr>
+              <w:t>17</w:t>
             </w:r>
           </w:p>
         </w:tc>
@@ -19772,7 +20434,21 @@
                 <w:rFonts w:ascii="Calibri" w:eastAsia="Times New Roman" w:hAnsi="Calibri" w:cs="Calibri"/>
                 <w:color w:val="000000"/>
               </w:rPr>
-              <w:t>18.93</w:t>
+              <w:t>20</w:t>
+            </w:r>
+            <w:r>
+              <w:rPr>
+                <w:rFonts w:ascii="Calibri" w:eastAsia="Times New Roman" w:hAnsi="Calibri" w:cs="Calibri"/>
+                <w:color w:val="000000"/>
+              </w:rPr>
+              <w:t>.</w:t>
+            </w:r>
+            <w:r>
+              <w:rPr>
+                <w:rFonts w:ascii="Calibri" w:eastAsia="Times New Roman" w:hAnsi="Calibri" w:cs="Calibri"/>
+                <w:color w:val="000000"/>
+              </w:rPr>
+              <w:t>39</w:t>
             </w:r>
           </w:p>
         </w:tc>
@@ -19795,7 +20471,21 @@
                 <w:rFonts w:ascii="Calibri" w:eastAsia="Times New Roman" w:hAnsi="Calibri" w:cs="Calibri"/>
                 <w:color w:val="000000"/>
               </w:rPr>
-              <w:t>-2.67</w:t>
+              <w:t>-</w:t>
+            </w:r>
+            <w:r>
+              <w:rPr>
+                <w:rFonts w:ascii="Calibri" w:eastAsia="Times New Roman" w:hAnsi="Calibri" w:cs="Calibri"/>
+                <w:color w:val="000000"/>
+              </w:rPr>
+              <w:t>0</w:t>
+            </w:r>
+            <w:r>
+              <w:rPr>
+                <w:rFonts w:ascii="Calibri" w:eastAsia="Times New Roman" w:hAnsi="Calibri" w:cs="Calibri"/>
+                <w:color w:val="000000"/>
+              </w:rPr>
+              <w:t>.67</w:t>
             </w:r>
           </w:p>
         </w:tc>
@@ -19818,7 +20508,14 @@
                 <w:rFonts w:ascii="Calibri" w:eastAsia="Times New Roman" w:hAnsi="Calibri" w:cs="Calibri"/>
                 <w:color w:val="000000"/>
               </w:rPr>
-              <w:t>0.0082</w:t>
+              <w:t>0.</w:t>
+            </w:r>
+            <w:r>
+              <w:rPr>
+                <w:rFonts w:ascii="Calibri" w:eastAsia="Times New Roman" w:hAnsi="Calibri" w:cs="Calibri"/>
+                <w:color w:val="000000"/>
+              </w:rPr>
+              <w:t>51</w:t>
             </w:r>
           </w:p>
         </w:tc>
@@ -19983,7 +20680,21 @@
                 <w:rFonts w:ascii="Calibri" w:eastAsia="Times New Roman" w:hAnsi="Calibri" w:cs="Calibri"/>
                 <w:color w:val="000000"/>
               </w:rPr>
-              <w:t>99.40</w:t>
+              <w:t>87</w:t>
+            </w:r>
+            <w:r>
+              <w:rPr>
+                <w:rFonts w:ascii="Calibri" w:eastAsia="Times New Roman" w:hAnsi="Calibri" w:cs="Calibri"/>
+                <w:color w:val="000000"/>
+              </w:rPr>
+              <w:t>.</w:t>
+            </w:r>
+            <w:r>
+              <w:rPr>
+                <w:rFonts w:ascii="Calibri" w:eastAsia="Times New Roman" w:hAnsi="Calibri" w:cs="Calibri"/>
+                <w:color w:val="000000"/>
+              </w:rPr>
+              <w:t>26</w:t>
             </w:r>
           </w:p>
         </w:tc>
@@ -20006,7 +20717,7 @@
                 <w:rFonts w:ascii="Calibri" w:eastAsia="Times New Roman" w:hAnsi="Calibri" w:cs="Calibri"/>
                 <w:color w:val="000000"/>
               </w:rPr>
-              <w:t>44.18</w:t>
+              <w:t>56.84</w:t>
             </w:r>
           </w:p>
         </w:tc>
@@ -20052,7 +20763,28 @@
                 <w:rFonts w:ascii="Calibri" w:eastAsia="Times New Roman" w:hAnsi="Calibri" w:cs="Calibri"/>
                 <w:color w:val="000000"/>
               </w:rPr>
-              <w:t>103.20</w:t>
+              <w:t>10</w:t>
+            </w:r>
+            <w:r>
+              <w:rPr>
+                <w:rFonts w:ascii="Calibri" w:eastAsia="Times New Roman" w:hAnsi="Calibri" w:cs="Calibri"/>
+                <w:color w:val="000000"/>
+              </w:rPr>
+              <w:t>4</w:t>
+            </w:r>
+            <w:r>
+              <w:rPr>
+                <w:rFonts w:ascii="Calibri" w:eastAsia="Times New Roman" w:hAnsi="Calibri" w:cs="Calibri"/>
+                <w:color w:val="000000"/>
+              </w:rPr>
+              <w:t>.</w:t>
+            </w:r>
+            <w:r>
+              <w:rPr>
+                <w:rFonts w:ascii="Calibri" w:eastAsia="Times New Roman" w:hAnsi="Calibri" w:cs="Calibri"/>
+                <w:color w:val="000000"/>
+              </w:rPr>
+              <w:t>42</w:t>
             </w:r>
           </w:p>
         </w:tc>
@@ -20075,7 +20807,21 @@
                 <w:rFonts w:ascii="Calibri" w:eastAsia="Times New Roman" w:hAnsi="Calibri" w:cs="Calibri"/>
                 <w:color w:val="000000"/>
               </w:rPr>
-              <w:t>60.01</w:t>
+              <w:t>52</w:t>
+            </w:r>
+            <w:r>
+              <w:rPr>
+                <w:rFonts w:ascii="Calibri" w:eastAsia="Times New Roman" w:hAnsi="Calibri" w:cs="Calibri"/>
+                <w:color w:val="000000"/>
+              </w:rPr>
+              <w:t>.1</w:t>
+            </w:r>
+            <w:r>
+              <w:rPr>
+                <w:rFonts w:ascii="Calibri" w:eastAsia="Times New Roman" w:hAnsi="Calibri" w:cs="Calibri"/>
+                <w:color w:val="000000"/>
+              </w:rPr>
+              <w:t>3</w:t>
             </w:r>
           </w:p>
         </w:tc>
@@ -20098,7 +20844,28 @@
                 <w:rFonts w:ascii="Calibri" w:eastAsia="Times New Roman" w:hAnsi="Calibri" w:cs="Calibri"/>
                 <w:color w:val="000000"/>
               </w:rPr>
-              <w:t>-0.28</w:t>
+              <w:t>-</w:t>
+            </w:r>
+            <w:r>
+              <w:rPr>
+                <w:rFonts w:ascii="Calibri" w:eastAsia="Times New Roman" w:hAnsi="Calibri" w:cs="Calibri"/>
+                <w:color w:val="000000"/>
+              </w:rPr>
+              <w:t>1</w:t>
+            </w:r>
+            <w:r>
+              <w:rPr>
+                <w:rFonts w:ascii="Calibri" w:eastAsia="Times New Roman" w:hAnsi="Calibri" w:cs="Calibri"/>
+                <w:color w:val="000000"/>
+              </w:rPr>
+              <w:t>.2</w:t>
+            </w:r>
+            <w:r>
+              <w:rPr>
+                <w:rFonts w:ascii="Calibri" w:eastAsia="Times New Roman" w:hAnsi="Calibri" w:cs="Calibri"/>
+                <w:color w:val="000000"/>
+              </w:rPr>
+              <w:t>2</w:t>
             </w:r>
           </w:p>
         </w:tc>
@@ -20121,7 +20888,14 @@
                 <w:rFonts w:ascii="Calibri" w:eastAsia="Times New Roman" w:hAnsi="Calibri" w:cs="Calibri"/>
                 <w:color w:val="000000"/>
               </w:rPr>
-              <w:t>0.78</w:t>
+              <w:t>0.</w:t>
+            </w:r>
+            <w:r>
+              <w:rPr>
+                <w:rFonts w:ascii="Calibri" w:eastAsia="Times New Roman" w:hAnsi="Calibri" w:cs="Calibri"/>
+                <w:color w:val="000000"/>
+              </w:rPr>
+              <w:t>23</w:t>
             </w:r>
           </w:p>
         </w:tc>
@@ -20286,7 +21060,21 @@
                 <w:rFonts w:ascii="Calibri" w:eastAsia="Times New Roman" w:hAnsi="Calibri" w:cs="Calibri"/>
                 <w:color w:val="000000"/>
               </w:rPr>
-              <w:t>101.48</w:t>
+              <w:t>99</w:t>
+            </w:r>
+            <w:r>
+              <w:rPr>
+                <w:rFonts w:ascii="Calibri" w:eastAsia="Times New Roman" w:hAnsi="Calibri" w:cs="Calibri"/>
+                <w:color w:val="000000"/>
+              </w:rPr>
+              <w:t>.</w:t>
+            </w:r>
+            <w:r>
+              <w:rPr>
+                <w:rFonts w:ascii="Calibri" w:eastAsia="Times New Roman" w:hAnsi="Calibri" w:cs="Calibri"/>
+                <w:color w:val="000000"/>
+              </w:rPr>
+              <w:t>18</w:t>
             </w:r>
           </w:p>
         </w:tc>
@@ -20309,7 +21097,21 @@
                 <w:rFonts w:ascii="Calibri" w:eastAsia="Times New Roman" w:hAnsi="Calibri" w:cs="Calibri"/>
                 <w:color w:val="000000"/>
               </w:rPr>
-              <w:t>6.30</w:t>
+              <w:t>4</w:t>
+            </w:r>
+            <w:r>
+              <w:rPr>
+                <w:rFonts w:ascii="Calibri" w:eastAsia="Times New Roman" w:hAnsi="Calibri" w:cs="Calibri"/>
+                <w:color w:val="000000"/>
+              </w:rPr>
+              <w:t>.</w:t>
+            </w:r>
+            <w:r>
+              <w:rPr>
+                <w:rFonts w:ascii="Calibri" w:eastAsia="Times New Roman" w:hAnsi="Calibri" w:cs="Calibri"/>
+                <w:color w:val="000000"/>
+              </w:rPr>
+              <w:t>78</w:t>
             </w:r>
           </w:p>
         </w:tc>
@@ -20355,7 +21157,14 @@
                 <w:rFonts w:ascii="Calibri" w:eastAsia="Times New Roman" w:hAnsi="Calibri" w:cs="Calibri"/>
                 <w:color w:val="000000"/>
               </w:rPr>
-              <w:t>105.33</w:t>
+              <w:t>105.</w:t>
+            </w:r>
+            <w:r>
+              <w:rPr>
+                <w:rFonts w:ascii="Calibri" w:eastAsia="Times New Roman" w:hAnsi="Calibri" w:cs="Calibri"/>
+                <w:color w:val="000000"/>
+              </w:rPr>
+              <w:t>45</w:t>
             </w:r>
           </w:p>
         </w:tc>
@@ -20378,7 +21187,21 @@
                 <w:rFonts w:ascii="Calibri" w:eastAsia="Times New Roman" w:hAnsi="Calibri" w:cs="Calibri"/>
                 <w:color w:val="000000"/>
               </w:rPr>
-              <w:t>5.39</w:t>
+              <w:t>4</w:t>
+            </w:r>
+            <w:r>
+              <w:rPr>
+                <w:rFonts w:ascii="Calibri" w:eastAsia="Times New Roman" w:hAnsi="Calibri" w:cs="Calibri"/>
+                <w:color w:val="000000"/>
+              </w:rPr>
+              <w:t>.</w:t>
+            </w:r>
+            <w:r>
+              <w:rPr>
+                <w:rFonts w:ascii="Calibri" w:eastAsia="Times New Roman" w:hAnsi="Calibri" w:cs="Calibri"/>
+                <w:color w:val="000000"/>
+              </w:rPr>
+              <w:t>71</w:t>
             </w:r>
           </w:p>
         </w:tc>
@@ -20401,7 +21224,28 @@
                 <w:rFonts w:ascii="Calibri" w:eastAsia="Times New Roman" w:hAnsi="Calibri" w:cs="Calibri"/>
                 <w:color w:val="000000"/>
               </w:rPr>
-              <w:t>-2.54</w:t>
+              <w:t>-</w:t>
+            </w:r>
+            <w:r>
+              <w:rPr>
+                <w:rFonts w:ascii="Calibri" w:eastAsia="Times New Roman" w:hAnsi="Calibri" w:cs="Calibri"/>
+                <w:color w:val="000000"/>
+              </w:rPr>
+              <w:t>5</w:t>
+            </w:r>
+            <w:r>
+              <w:rPr>
+                <w:rFonts w:ascii="Calibri" w:eastAsia="Times New Roman" w:hAnsi="Calibri" w:cs="Calibri"/>
+                <w:color w:val="000000"/>
+              </w:rPr>
+              <w:t>.</w:t>
+            </w:r>
+            <w:r>
+              <w:rPr>
+                <w:rFonts w:ascii="Calibri" w:eastAsia="Times New Roman" w:hAnsi="Calibri" w:cs="Calibri"/>
+                <w:color w:val="000000"/>
+              </w:rPr>
+              <w:t>12</w:t>
             </w:r>
           </w:p>
         </w:tc>
@@ -20424,7 +21268,7 @@
                 <w:rFonts w:ascii="Calibri" w:eastAsia="Times New Roman" w:hAnsi="Calibri" w:cs="Calibri"/>
                 <w:color w:val="000000"/>
               </w:rPr>
-              <w:t>0.013</w:t>
+              <w:t>3.69e-06</w:t>
             </w:r>
           </w:p>
         </w:tc>
@@ -20589,7 +21433,21 @@
                 <w:rFonts w:ascii="Calibri" w:eastAsia="Times New Roman" w:hAnsi="Calibri" w:cs="Calibri"/>
                 <w:color w:val="000000"/>
               </w:rPr>
-              <w:t>91.32</w:t>
+              <w:t>83</w:t>
+            </w:r>
+            <w:r>
+              <w:rPr>
+                <w:rFonts w:ascii="Calibri" w:eastAsia="Times New Roman" w:hAnsi="Calibri" w:cs="Calibri"/>
+                <w:color w:val="000000"/>
+              </w:rPr>
+              <w:t>.</w:t>
+            </w:r>
+            <w:r>
+              <w:rPr>
+                <w:rFonts w:ascii="Calibri" w:eastAsia="Times New Roman" w:hAnsi="Calibri" w:cs="Calibri"/>
+                <w:color w:val="000000"/>
+              </w:rPr>
+              <w:t>72</w:t>
             </w:r>
           </w:p>
         </w:tc>
@@ -20612,7 +21470,21 @@
                 <w:rFonts w:ascii="Calibri" w:eastAsia="Times New Roman" w:hAnsi="Calibri" w:cs="Calibri"/>
                 <w:color w:val="000000"/>
               </w:rPr>
-              <w:t>20.06</w:t>
+              <w:t>19</w:t>
+            </w:r>
+            <w:r>
+              <w:rPr>
+                <w:rFonts w:ascii="Calibri" w:eastAsia="Times New Roman" w:hAnsi="Calibri" w:cs="Calibri"/>
+                <w:color w:val="000000"/>
+              </w:rPr>
+              <w:t>.</w:t>
+            </w:r>
+            <w:r>
+              <w:rPr>
+                <w:rFonts w:ascii="Calibri" w:eastAsia="Times New Roman" w:hAnsi="Calibri" w:cs="Calibri"/>
+                <w:color w:val="000000"/>
+              </w:rPr>
+              <w:t>34</w:t>
             </w:r>
           </w:p>
         </w:tc>
@@ -20658,7 +21530,28 @@
                 <w:rFonts w:ascii="Calibri" w:eastAsia="Times New Roman" w:hAnsi="Calibri" w:cs="Calibri"/>
                 <w:color w:val="000000"/>
               </w:rPr>
-              <w:t>114.53</w:t>
+              <w:t>11</w:t>
+            </w:r>
+            <w:r>
+              <w:rPr>
+                <w:rFonts w:ascii="Calibri" w:eastAsia="Times New Roman" w:hAnsi="Calibri" w:cs="Calibri"/>
+                <w:color w:val="000000"/>
+              </w:rPr>
+              <w:t>9</w:t>
+            </w:r>
+            <w:r>
+              <w:rPr>
+                <w:rFonts w:ascii="Calibri" w:eastAsia="Times New Roman" w:hAnsi="Calibri" w:cs="Calibri"/>
+                <w:color w:val="000000"/>
+              </w:rPr>
+              <w:t>.</w:t>
+            </w:r>
+            <w:r>
+              <w:rPr>
+                <w:rFonts w:ascii="Calibri" w:eastAsia="Times New Roman" w:hAnsi="Calibri" w:cs="Calibri"/>
+                <w:color w:val="000000"/>
+              </w:rPr>
+              <w:t>80</w:t>
             </w:r>
           </w:p>
         </w:tc>
@@ -20681,7 +21574,21 @@
                 <w:rFonts w:ascii="Calibri" w:eastAsia="Times New Roman" w:hAnsi="Calibri" w:cs="Calibri"/>
                 <w:color w:val="000000"/>
               </w:rPr>
-              <w:t>17.10</w:t>
+              <w:t>24</w:t>
+            </w:r>
+            <w:r>
+              <w:rPr>
+                <w:rFonts w:ascii="Calibri" w:eastAsia="Times New Roman" w:hAnsi="Calibri" w:cs="Calibri"/>
+                <w:color w:val="000000"/>
+              </w:rPr>
+              <w:t>.</w:t>
+            </w:r>
+            <w:r>
+              <w:rPr>
+                <w:rFonts w:ascii="Calibri" w:eastAsia="Times New Roman" w:hAnsi="Calibri" w:cs="Calibri"/>
+                <w:color w:val="000000"/>
+              </w:rPr>
+              <w:t>31</w:t>
             </w:r>
           </w:p>
         </w:tc>
@@ -20704,7 +21611,28 @@
                 <w:rFonts w:ascii="Calibri" w:eastAsia="Times New Roman" w:hAnsi="Calibri" w:cs="Calibri"/>
                 <w:color w:val="000000"/>
               </w:rPr>
-              <w:t>-4.82</w:t>
+              <w:t>-</w:t>
+            </w:r>
+            <w:r>
+              <w:rPr>
+                <w:rFonts w:ascii="Calibri" w:eastAsia="Times New Roman" w:hAnsi="Calibri" w:cs="Calibri"/>
+                <w:color w:val="000000"/>
+              </w:rPr>
+              <w:t>6</w:t>
+            </w:r>
+            <w:r>
+              <w:rPr>
+                <w:rFonts w:ascii="Calibri" w:eastAsia="Times New Roman" w:hAnsi="Calibri" w:cs="Calibri"/>
+                <w:color w:val="000000"/>
+              </w:rPr>
+              <w:t>.</w:t>
+            </w:r>
+            <w:r>
+              <w:rPr>
+                <w:rFonts w:ascii="Calibri" w:eastAsia="Times New Roman" w:hAnsi="Calibri" w:cs="Calibri"/>
+                <w:color w:val="000000"/>
+              </w:rPr>
+              <w:t>36</w:t>
             </w:r>
           </w:p>
         </w:tc>
@@ -20727,7 +21655,35 @@
                 <w:rFonts w:ascii="Calibri" w:eastAsia="Times New Roman" w:hAnsi="Calibri" w:cs="Calibri"/>
                 <w:color w:val="000000"/>
               </w:rPr>
-              <w:t>1.06e-05</w:t>
+              <w:t>3</w:t>
+            </w:r>
+            <w:r>
+              <w:rPr>
+                <w:rFonts w:ascii="Calibri" w:eastAsia="Times New Roman" w:hAnsi="Calibri" w:cs="Calibri"/>
+                <w:color w:val="000000"/>
+              </w:rPr>
+              <w:t>.</w:t>
+            </w:r>
+            <w:r>
+              <w:rPr>
+                <w:rFonts w:ascii="Calibri" w:eastAsia="Times New Roman" w:hAnsi="Calibri" w:cs="Calibri"/>
+                <w:color w:val="000000"/>
+              </w:rPr>
+              <w:t>42</w:t>
+            </w:r>
+            <w:r>
+              <w:rPr>
+                <w:rFonts w:ascii="Calibri" w:eastAsia="Times New Roman" w:hAnsi="Calibri" w:cs="Calibri"/>
+                <w:color w:val="000000"/>
+              </w:rPr>
+              <w:t>e-0</w:t>
+            </w:r>
+            <w:r>
+              <w:rPr>
+                <w:rFonts w:ascii="Calibri" w:eastAsia="Times New Roman" w:hAnsi="Calibri" w:cs="Calibri"/>
+                <w:color w:val="000000"/>
+              </w:rPr>
+              <w:t>8</w:t>
             </w:r>
           </w:p>
         </w:tc>
@@ -20892,7 +21848,14 @@
                 <w:rFonts w:ascii="Calibri" w:eastAsia="Times New Roman" w:hAnsi="Calibri" w:cs="Calibri"/>
                 <w:color w:val="000000"/>
               </w:rPr>
-              <w:t>94.53</w:t>
+              <w:t>94.</w:t>
+            </w:r>
+            <w:r>
+              <w:rPr>
+                <w:rFonts w:ascii="Calibri" w:eastAsia="Times New Roman" w:hAnsi="Calibri" w:cs="Calibri"/>
+                <w:color w:val="000000"/>
+              </w:rPr>
+              <w:t>98</w:t>
             </w:r>
           </w:p>
         </w:tc>
@@ -20915,7 +21878,7 @@
                 <w:rFonts w:ascii="Calibri" w:eastAsia="Times New Roman" w:hAnsi="Calibri" w:cs="Calibri"/>
                 <w:color w:val="000000"/>
               </w:rPr>
-              <w:t>14.74</w:t>
+              <w:t>24.33</w:t>
             </w:r>
           </w:p>
         </w:tc>
@@ -20961,7 +21924,21 @@
                 <w:rFonts w:ascii="Calibri" w:eastAsia="Times New Roman" w:hAnsi="Calibri" w:cs="Calibri"/>
                 <w:color w:val="000000"/>
               </w:rPr>
-              <w:t>109.85</w:t>
+              <w:t>98</w:t>
+            </w:r>
+            <w:r>
+              <w:rPr>
+                <w:rFonts w:ascii="Calibri" w:eastAsia="Times New Roman" w:hAnsi="Calibri" w:cs="Calibri"/>
+                <w:color w:val="000000"/>
+              </w:rPr>
+              <w:t>.</w:t>
+            </w:r>
+            <w:r>
+              <w:rPr>
+                <w:rFonts w:ascii="Calibri" w:eastAsia="Times New Roman" w:hAnsi="Calibri" w:cs="Calibri"/>
+                <w:color w:val="000000"/>
+              </w:rPr>
+              <w:t>71</w:t>
             </w:r>
           </w:p>
         </w:tc>
@@ -20984,7 +21961,28 @@
                 <w:rFonts w:ascii="Calibri" w:eastAsia="Times New Roman" w:hAnsi="Calibri" w:cs="Calibri"/>
                 <w:color w:val="000000"/>
               </w:rPr>
-              <w:t>21.16</w:t>
+              <w:t>2</w:t>
+            </w:r>
+            <w:r>
+              <w:rPr>
+                <w:rFonts w:ascii="Calibri" w:eastAsia="Times New Roman" w:hAnsi="Calibri" w:cs="Calibri"/>
+                <w:color w:val="000000"/>
+              </w:rPr>
+              <w:t>0</w:t>
+            </w:r>
+            <w:r>
+              <w:rPr>
+                <w:rFonts w:ascii="Calibri" w:eastAsia="Times New Roman" w:hAnsi="Calibri" w:cs="Calibri"/>
+                <w:color w:val="000000"/>
+              </w:rPr>
+              <w:t>.</w:t>
+            </w:r>
+            <w:r>
+              <w:rPr>
+                <w:rFonts w:ascii="Calibri" w:eastAsia="Times New Roman" w:hAnsi="Calibri" w:cs="Calibri"/>
+                <w:color w:val="000000"/>
+              </w:rPr>
+              <w:t>02</w:t>
             </w:r>
           </w:p>
         </w:tc>
@@ -21007,7 +22005,28 @@
                 <w:rFonts w:ascii="Calibri" w:eastAsia="Times New Roman" w:hAnsi="Calibri" w:cs="Calibri"/>
                 <w:color w:val="000000"/>
               </w:rPr>
-              <w:t>-3.25</w:t>
+              <w:t>-</w:t>
+            </w:r>
+            <w:r>
+              <w:rPr>
+                <w:rFonts w:ascii="Calibri" w:eastAsia="Times New Roman" w:hAnsi="Calibri" w:cs="Calibri"/>
+                <w:color w:val="000000"/>
+              </w:rPr>
+              <w:t>0</w:t>
+            </w:r>
+            <w:r>
+              <w:rPr>
+                <w:rFonts w:ascii="Calibri" w:eastAsia="Times New Roman" w:hAnsi="Calibri" w:cs="Calibri"/>
+                <w:color w:val="000000"/>
+              </w:rPr>
+              <w:t>.</w:t>
+            </w:r>
+            <w:r>
+              <w:rPr>
+                <w:rFonts w:ascii="Calibri" w:eastAsia="Times New Roman" w:hAnsi="Calibri" w:cs="Calibri"/>
+                <w:color w:val="000000"/>
+              </w:rPr>
+              <w:t>65</w:t>
             </w:r>
           </w:p>
         </w:tc>
@@ -21030,7 +22049,14 @@
                 <w:rFonts w:ascii="Calibri" w:eastAsia="Times New Roman" w:hAnsi="Calibri" w:cs="Calibri"/>
                 <w:color w:val="000000"/>
               </w:rPr>
-              <w:t>0.0019</w:t>
+              <w:t>0.</w:t>
+            </w:r>
+            <w:r>
+              <w:rPr>
+                <w:rFonts w:ascii="Calibri" w:eastAsia="Times New Roman" w:hAnsi="Calibri" w:cs="Calibri"/>
+                <w:color w:val="000000"/>
+              </w:rPr>
+              <w:t>52</w:t>
             </w:r>
           </w:p>
         </w:tc>
@@ -21197,7 +22223,21 @@
                 <w:rFonts w:ascii="Calibri" w:eastAsia="Times New Roman" w:hAnsi="Calibri" w:cs="Calibri"/>
                 <w:color w:val="000000"/>
               </w:rPr>
-              <w:t>113.23</w:t>
+              <w:t>85</w:t>
+            </w:r>
+            <w:r>
+              <w:rPr>
+                <w:rFonts w:ascii="Calibri" w:eastAsia="Times New Roman" w:hAnsi="Calibri" w:cs="Calibri"/>
+                <w:color w:val="000000"/>
+              </w:rPr>
+              <w:t>.</w:t>
+            </w:r>
+            <w:r>
+              <w:rPr>
+                <w:rFonts w:ascii="Calibri" w:eastAsia="Times New Roman" w:hAnsi="Calibri" w:cs="Calibri"/>
+                <w:color w:val="000000"/>
+              </w:rPr>
+              <w:t>55</w:t>
             </w:r>
           </w:p>
         </w:tc>
@@ -21220,7 +22260,28 @@
                 <w:rFonts w:ascii="Calibri" w:eastAsia="Times New Roman" w:hAnsi="Calibri" w:cs="Calibri"/>
                 <w:color w:val="000000"/>
               </w:rPr>
-              <w:t>67.30</w:t>
+              <w:t>6</w:t>
+            </w:r>
+            <w:r>
+              <w:rPr>
+                <w:rFonts w:ascii="Calibri" w:eastAsia="Times New Roman" w:hAnsi="Calibri" w:cs="Calibri"/>
+                <w:color w:val="000000"/>
+              </w:rPr>
+              <w:t>5</w:t>
+            </w:r>
+            <w:r>
+              <w:rPr>
+                <w:rFonts w:ascii="Calibri" w:eastAsia="Times New Roman" w:hAnsi="Calibri" w:cs="Calibri"/>
+                <w:color w:val="000000"/>
+              </w:rPr>
+              <w:t>.</w:t>
+            </w:r>
+            <w:r>
+              <w:rPr>
+                <w:rFonts w:ascii="Calibri" w:eastAsia="Times New Roman" w:hAnsi="Calibri" w:cs="Calibri"/>
+                <w:color w:val="000000"/>
+              </w:rPr>
+              <w:t>27</w:t>
             </w:r>
           </w:p>
         </w:tc>
@@ -21266,7 +22327,21 @@
                 <w:rFonts w:ascii="Calibri" w:eastAsia="Times New Roman" w:hAnsi="Calibri" w:cs="Calibri"/>
                 <w:color w:val="000000"/>
               </w:rPr>
-              <w:t>79.48</w:t>
+              <w:t>90</w:t>
+            </w:r>
+            <w:r>
+              <w:rPr>
+                <w:rFonts w:ascii="Calibri" w:eastAsia="Times New Roman" w:hAnsi="Calibri" w:cs="Calibri"/>
+                <w:color w:val="000000"/>
+              </w:rPr>
+              <w:t>.</w:t>
+            </w:r>
+            <w:r>
+              <w:rPr>
+                <w:rFonts w:ascii="Calibri" w:eastAsia="Times New Roman" w:hAnsi="Calibri" w:cs="Calibri"/>
+                <w:color w:val="000000"/>
+              </w:rPr>
+              <w:t>58</w:t>
             </w:r>
           </w:p>
         </w:tc>
@@ -21289,7 +22364,28 @@
                 <w:rFonts w:ascii="Calibri" w:eastAsia="Times New Roman" w:hAnsi="Calibri" w:cs="Calibri"/>
                 <w:color w:val="000000"/>
               </w:rPr>
-              <w:t>73.40</w:t>
+              <w:t>7</w:t>
+            </w:r>
+            <w:r>
+              <w:rPr>
+                <w:rFonts w:ascii="Calibri" w:eastAsia="Times New Roman" w:hAnsi="Calibri" w:cs="Calibri"/>
+                <w:color w:val="000000"/>
+              </w:rPr>
+              <w:t>4</w:t>
+            </w:r>
+            <w:r>
+              <w:rPr>
+                <w:rFonts w:ascii="Calibri" w:eastAsia="Times New Roman" w:hAnsi="Calibri" w:cs="Calibri"/>
+                <w:color w:val="000000"/>
+              </w:rPr>
+              <w:t>.</w:t>
+            </w:r>
+            <w:r>
+              <w:rPr>
+                <w:rFonts w:ascii="Calibri" w:eastAsia="Times New Roman" w:hAnsi="Calibri" w:cs="Calibri"/>
+                <w:color w:val="000000"/>
+              </w:rPr>
+              <w:t>93</w:t>
             </w:r>
           </w:p>
         </w:tc>
@@ -21312,7 +22408,21 @@
                 <w:rFonts w:ascii="Calibri" w:eastAsia="Times New Roman" w:hAnsi="Calibri" w:cs="Calibri"/>
                 <w:color w:val="000000"/>
               </w:rPr>
-              <w:t>1.86</w:t>
+              <w:t>-0</w:t>
+            </w:r>
+            <w:r>
+              <w:rPr>
+                <w:rFonts w:ascii="Calibri" w:eastAsia="Times New Roman" w:hAnsi="Calibri" w:cs="Calibri"/>
+                <w:color w:val="000000"/>
+              </w:rPr>
+              <w:t>.</w:t>
+            </w:r>
+            <w:r>
+              <w:rPr>
+                <w:rFonts w:ascii="Calibri" w:eastAsia="Times New Roman" w:hAnsi="Calibri" w:cs="Calibri"/>
+                <w:color w:val="000000"/>
+              </w:rPr>
+              <w:t>28</w:t>
             </w:r>
           </w:p>
         </w:tc>
@@ -21335,7 +22445,14 @@
                 <w:rFonts w:ascii="Calibri" w:eastAsia="Times New Roman" w:hAnsi="Calibri" w:cs="Calibri"/>
                 <w:color w:val="000000"/>
               </w:rPr>
-              <w:t>0.068</w:t>
+              <w:t>0.</w:t>
+            </w:r>
+            <w:r>
+              <w:rPr>
+                <w:rFonts w:ascii="Calibri" w:eastAsia="Times New Roman" w:hAnsi="Calibri" w:cs="Calibri"/>
+                <w:color w:val="000000"/>
+              </w:rPr>
+              <w:t>78</w:t>
             </w:r>
           </w:p>
         </w:tc>
@@ -21527,7 +22644,21 @@
           <w:rFonts w:ascii="Calibri" w:eastAsia="Times New Roman" w:hAnsi="Calibri" w:cs="Calibri"/>
           <w:color w:val="000000"/>
         </w:rPr>
-        <w:t xml:space="preserve"> determine that the samples come from means from different populations, and lowering the sample size decreases the t-test’s power. As for standard deviation, it seems that with lower standard deviations, the ability for a t-test to detect difference in means from two populations where the difference in means and sample sizes are both small. Increasing the standard deviation seems to have the opposite effect, where it is harder to detect differences in means. Lastly, increasing the difference between population means seems to increase the power of the t-test, given smaller sample size. </w:t>
+        <w:t xml:space="preserve"> determine that the samples come from means from different populations, and lowering the sample size decreases the t-test’s power. As for standard deviation, it seems that with lower standard deviations, the ability for a t-test to detect difference in means from two populations where the difference in means and sample sizes are both small</w:t>
+      </w:r>
+      <w:r>
+        <w:rPr>
+          <w:rFonts w:ascii="Calibri" w:eastAsia="Times New Roman" w:hAnsi="Calibri" w:cs="Calibri"/>
+          <w:color w:val="000000"/>
+        </w:rPr>
+        <w:t xml:space="preserve"> is better</w:t>
+      </w:r>
+      <w:r>
+        <w:rPr>
+          <w:rFonts w:ascii="Calibri" w:eastAsia="Times New Roman" w:hAnsi="Calibri" w:cs="Calibri"/>
+          <w:color w:val="000000"/>
+        </w:rPr>
+        <w:t xml:space="preserve">. Increasing the standard deviation seems to have the opposite effect, where it is harder to detect differences in means. Lastly, increasing the difference between population means seems to increase the power of the t-test, given smaller sample size. </w:t>
       </w:r>
     </w:p>
     <w:p>
@@ -21599,7 +22730,7 @@
 </file>
 
 <file path=word/endnotes.xml><?xml version="1.0" encoding="utf-8"?>
-<w:endnotes xmlns:wpc="http://schemas.microsoft.com/office/word/2010/wordprocessingCanvas" xmlns:cx="http://schemas.microsoft.com/office/drawing/2014/chartex" xmlns:cx1="http://schemas.microsoft.com/office/drawing/2015/9/8/chartex" xmlns:cx2="http://schemas.microsoft.com/office/drawing/2015/10/21/chartex" xmlns:cx3="http://schemas.microsoft.com/office/drawing/2016/5/9/chartex" xmlns:cx4="http://schemas.microsoft.com/office/drawing/2016/5/10/chartex" xmlns:cx5="http://schemas.microsoft.com/office/drawing/2016/5/11/chartex" xmlns:cx6="http://schemas.microsoft.com/office/drawing/2016/5/12/chartex" xmlns:cx7="http://schemas.microsoft.com/office/drawing/2016/5/13/chartex" xmlns:cx8="http://schemas.microsoft.com/office/drawing/2016/5/14/chartex" xmlns:mc="http://schemas.openxmlformats.org/markup-compatibility/2006" xmlns:aink="http://schemas.microsoft.com/office/drawing/2016/ink" xmlns:am3d="http://schemas.microsoft.com/office/drawing/2017/model3d" xmlns:o="urn:schemas-microsoft-com:office:office" xmlns:r="http://schemas.openxmlformats.org/officeDocument/2006/relationships" xmlns:m="http://schemas.openxmlformats.org/officeDocument/2006/math" xmlns:v="urn:schemas-microsoft-com:vml" xmlns:wp14="http://schemas.microsoft.com/office/word/2010/wordprocessingDrawing" xmlns:wp="http://schemas.openxmlformats.org/drawingml/2006/wordprocessingDrawing" xmlns:w10="urn:schemas-microsoft-com:office:word" xmlns:w="http://schemas.openxmlformats.org/wordprocessingml/2006/main" xmlns:w14="http://schemas.microsoft.com/office/word/2010/wordml" xmlns:w15="http://schemas.microsoft.com/office/word/2012/wordml" xmlns:w16cex="http://schemas.microsoft.com/office/word/2018/wordml/cex" xmlns:w16cid="http://schemas.microsoft.com/office/word/2016/wordml/cid" xmlns:w16="http://schemas.microsoft.com/office/word/2018/wordml" xmlns:w16se="http://schemas.microsoft.com/office/word/2015/wordml/symex" xmlns:wpg="http://schemas.microsoft.com/office/word/2010/wordprocessingGroup" xmlns:wpi="http://schemas.microsoft.com/office/word/2010/wordprocessingInk" xmlns:wne="http://schemas.microsoft.com/office/word/2006/wordml" xmlns:wps="http://schemas.microsoft.com/office/word/2010/wordprocessingShape" mc:Ignorable="w14 w15 w16se w16cid w16 w16cex wp14">
+<w:endnotes xmlns:wpc="http://schemas.microsoft.com/office/word/2010/wordprocessingCanvas" xmlns:cx="http://schemas.microsoft.com/office/drawing/2014/chartex" xmlns:cx1="http://schemas.microsoft.com/office/drawing/2015/9/8/chartex" xmlns:cx2="http://schemas.microsoft.com/office/drawing/2015/10/21/chartex" xmlns:cx3="http://schemas.microsoft.com/office/drawing/2016/5/9/chartex" xmlns:cx4="http://schemas.microsoft.com/office/drawing/2016/5/10/chartex" xmlns:cx5="http://schemas.microsoft.com/office/drawing/2016/5/11/chartex" xmlns:cx6="http://schemas.microsoft.com/office/drawing/2016/5/12/chartex" xmlns:cx7="http://schemas.microsoft.com/office/drawing/2016/5/13/chartex" xmlns:cx8="http://schemas.microsoft.com/office/drawing/2016/5/14/chartex" xmlns:mc="http://schemas.openxmlformats.org/markup-compatibility/2006" xmlns:aink="http://schemas.microsoft.com/office/drawing/2016/ink" xmlns:am3d="http://schemas.microsoft.com/office/drawing/2017/model3d" xmlns:o="urn:schemas-microsoft-com:office:office" xmlns:oel="http://schemas.microsoft.com/office/2019/extlst" xmlns:r="http://schemas.openxmlformats.org/officeDocument/2006/relationships" xmlns:m="http://schemas.openxmlformats.org/officeDocument/2006/math" xmlns:v="urn:schemas-microsoft-com:vml" xmlns:wp14="http://schemas.microsoft.com/office/word/2010/wordprocessingDrawing" xmlns:wp="http://schemas.openxmlformats.org/drawingml/2006/wordprocessingDrawing" xmlns:w10="urn:schemas-microsoft-com:office:word" xmlns:w="http://schemas.openxmlformats.org/wordprocessingml/2006/main" xmlns:w14="http://schemas.microsoft.com/office/word/2010/wordml" xmlns:w15="http://schemas.microsoft.com/office/word/2012/wordml" xmlns:w16cex="http://schemas.microsoft.com/office/word/2018/wordml/cex" xmlns:w16cid="http://schemas.microsoft.com/office/word/2016/wordml/cid" xmlns:w16="http://schemas.microsoft.com/office/word/2018/wordml" xmlns:w16sdtdh="http://schemas.microsoft.com/office/word/2020/wordml/sdtdatahash" xmlns:w16se="http://schemas.microsoft.com/office/word/2015/wordml/symex" xmlns:wpg="http://schemas.microsoft.com/office/word/2010/wordprocessingGroup" xmlns:wpi="http://schemas.microsoft.com/office/word/2010/wordprocessingInk" xmlns:wne="http://schemas.microsoft.com/office/word/2006/wordml" xmlns:wps="http://schemas.microsoft.com/office/word/2010/wordprocessingShape" mc:Ignorable="w14 w15 w16se w16cid w16 w16cex w16sdtdh wp14">
   <w:endnote w:type="separator" w:id="-1">
     <w:p>
       <w:pPr>
@@ -21624,7 +22755,7 @@
 </file>
 
 <file path=word/footer1.xml><?xml version="1.0" encoding="utf-8"?>
-<w:ftr xmlns:wpc="http://schemas.microsoft.com/office/word/2010/wordprocessingCanvas" xmlns:cx="http://schemas.microsoft.com/office/drawing/2014/chartex" xmlns:cx1="http://schemas.microsoft.com/office/drawing/2015/9/8/chartex" xmlns:cx2="http://schemas.microsoft.com/office/drawing/2015/10/21/chartex" xmlns:cx3="http://schemas.microsoft.com/office/drawing/2016/5/9/chartex" xmlns:cx4="http://schemas.microsoft.com/office/drawing/2016/5/10/chartex" xmlns:cx5="http://schemas.microsoft.com/office/drawing/2016/5/11/chartex" xmlns:cx6="http://schemas.microsoft.com/office/drawing/2016/5/12/chartex" xmlns:cx7="http://schemas.microsoft.com/office/drawing/2016/5/13/chartex" xmlns:cx8="http://schemas.microsoft.com/office/drawing/2016/5/14/chartex" xmlns:mc="http://schemas.openxmlformats.org/markup-compatibility/2006" xmlns:aink="http://schemas.microsoft.com/office/drawing/2016/ink" xmlns:am3d="http://schemas.microsoft.com/office/drawing/2017/model3d" xmlns:o="urn:schemas-microsoft-com:office:office" xmlns:r="http://schemas.openxmlformats.org/officeDocument/2006/relationships" xmlns:m="http://schemas.openxmlformats.org/officeDocument/2006/math" xmlns:v="urn:schemas-microsoft-com:vml" xmlns:wp14="http://schemas.microsoft.com/office/word/2010/wordprocessingDrawing" xmlns:wp="http://schemas.openxmlformats.org/drawingml/2006/wordprocessingDrawing" xmlns:w10="urn:schemas-microsoft-com:office:word" xmlns:w="http://schemas.openxmlformats.org/wordprocessingml/2006/main" xmlns:w14="http://schemas.microsoft.com/office/word/2010/wordml" xmlns:w15="http://schemas.microsoft.com/office/word/2012/wordml" xmlns:w16cex="http://schemas.microsoft.com/office/word/2018/wordml/cex" xmlns:w16cid="http://schemas.microsoft.com/office/word/2016/wordml/cid" xmlns:w16="http://schemas.microsoft.com/office/word/2018/wordml" xmlns:w16se="http://schemas.microsoft.com/office/word/2015/wordml/symex" xmlns:wpg="http://schemas.microsoft.com/office/word/2010/wordprocessingGroup" xmlns:wpi="http://schemas.microsoft.com/office/word/2010/wordprocessingInk" xmlns:wne="http://schemas.microsoft.com/office/word/2006/wordml" xmlns:wps="http://schemas.microsoft.com/office/word/2010/wordprocessingShape" mc:Ignorable="w14 w15 w16se w16cid w16 w16cex wp14">
+<w:ftr xmlns:wpc="http://schemas.microsoft.com/office/word/2010/wordprocessingCanvas" xmlns:cx="http://schemas.microsoft.com/office/drawing/2014/chartex" xmlns:cx1="http://schemas.microsoft.com/office/drawing/2015/9/8/chartex" xmlns:cx2="http://schemas.microsoft.com/office/drawing/2015/10/21/chartex" xmlns:cx3="http://schemas.microsoft.com/office/drawing/2016/5/9/chartex" xmlns:cx4="http://schemas.microsoft.com/office/drawing/2016/5/10/chartex" xmlns:cx5="http://schemas.microsoft.com/office/drawing/2016/5/11/chartex" xmlns:cx6="http://schemas.microsoft.com/office/drawing/2016/5/12/chartex" xmlns:cx7="http://schemas.microsoft.com/office/drawing/2016/5/13/chartex" xmlns:cx8="http://schemas.microsoft.com/office/drawing/2016/5/14/chartex" xmlns:mc="http://schemas.openxmlformats.org/markup-compatibility/2006" xmlns:aink="http://schemas.microsoft.com/office/drawing/2016/ink" xmlns:am3d="http://schemas.microsoft.com/office/drawing/2017/model3d" xmlns:o="urn:schemas-microsoft-com:office:office" xmlns:oel="http://schemas.microsoft.com/office/2019/extlst" xmlns:r="http://schemas.openxmlformats.org/officeDocument/2006/relationships" xmlns:m="http://schemas.openxmlformats.org/officeDocument/2006/math" xmlns:v="urn:schemas-microsoft-com:vml" xmlns:wp14="http://schemas.microsoft.com/office/word/2010/wordprocessingDrawing" xmlns:wp="http://schemas.openxmlformats.org/drawingml/2006/wordprocessingDrawing" xmlns:w10="urn:schemas-microsoft-com:office:word" xmlns:w="http://schemas.openxmlformats.org/wordprocessingml/2006/main" xmlns:w14="http://schemas.microsoft.com/office/word/2010/wordml" xmlns:w15="http://schemas.microsoft.com/office/word/2012/wordml" xmlns:w16cex="http://schemas.microsoft.com/office/word/2018/wordml/cex" xmlns:w16cid="http://schemas.microsoft.com/office/word/2016/wordml/cid" xmlns:w16="http://schemas.microsoft.com/office/word/2018/wordml" xmlns:w16sdtdh="http://schemas.microsoft.com/office/word/2020/wordml/sdtdatahash" xmlns:w16se="http://schemas.microsoft.com/office/word/2015/wordml/symex" xmlns:wpg="http://schemas.microsoft.com/office/word/2010/wordprocessingGroup" xmlns:wpi="http://schemas.microsoft.com/office/word/2010/wordprocessingInk" xmlns:wne="http://schemas.microsoft.com/office/word/2006/wordml" xmlns:wps="http://schemas.microsoft.com/office/word/2010/wordprocessingShape" mc:Ignorable="w14 w15 w16se w16cid w16 w16cex w16sdtdh wp14">
   <w:p>
     <w:pPr>
       <w:pStyle w:val="Footer"/>
@@ -21725,7 +22856,7 @@
 </file>
 
 <file path=word/footnotes.xml><?xml version="1.0" encoding="utf-8"?>
-<w:footnotes xmlns:wpc="http://schemas.microsoft.com/office/word/2010/wordprocessingCanvas" xmlns:cx="http://schemas.microsoft.com/office/drawing/2014/chartex" xmlns:cx1="http://schemas.microsoft.com/office/drawing/2015/9/8/chartex" xmlns:cx2="http://schemas.microsoft.com/office/drawing/2015/10/21/chartex" xmlns:cx3="http://schemas.microsoft.com/office/drawing/2016/5/9/chartex" xmlns:cx4="http://schemas.microsoft.com/office/drawing/2016/5/10/chartex" xmlns:cx5="http://schemas.microsoft.com/office/drawing/2016/5/11/chartex" xmlns:cx6="http://schemas.microsoft.com/office/drawing/2016/5/12/chartex" xmlns:cx7="http://schemas.microsoft.com/office/drawing/2016/5/13/chartex" xmlns:cx8="http://schemas.microsoft.com/office/drawing/2016/5/14/chartex" xmlns:mc="http://schemas.openxmlformats.org/markup-compatibility/2006" xmlns:aink="http://schemas.microsoft.com/office/drawing/2016/ink" xmlns:am3d="http://schemas.microsoft.com/office/drawing/2017/model3d" xmlns:o="urn:schemas-microsoft-com:office:office" xmlns:r="http://schemas.openxmlformats.org/officeDocument/2006/relationships" xmlns:m="http://schemas.openxmlformats.org/officeDocument/2006/math" xmlns:v="urn:schemas-microsoft-com:vml" xmlns:wp14="http://schemas.microsoft.com/office/word/2010/wordprocessingDrawing" xmlns:wp="http://schemas.openxmlformats.org/drawingml/2006/wordprocessingDrawing" xmlns:w10="urn:schemas-microsoft-com:office:word" xmlns:w="http://schemas.openxmlformats.org/wordprocessingml/2006/main" xmlns:w14="http://schemas.microsoft.com/office/word/2010/wordml" xmlns:w15="http://schemas.microsoft.com/office/word/2012/wordml" xmlns:w16cex="http://schemas.microsoft.com/office/word/2018/wordml/cex" xmlns:w16cid="http://schemas.microsoft.com/office/word/2016/wordml/cid" xmlns:w16="http://schemas.microsoft.com/office/word/2018/wordml" xmlns:w16se="http://schemas.microsoft.com/office/word/2015/wordml/symex" xmlns:wpg="http://schemas.microsoft.com/office/word/2010/wordprocessingGroup" xmlns:wpi="http://schemas.microsoft.com/office/word/2010/wordprocessingInk" xmlns:wne="http://schemas.microsoft.com/office/word/2006/wordml" xmlns:wps="http://schemas.microsoft.com/office/word/2010/wordprocessingShape" mc:Ignorable="w14 w15 w16se w16cid w16 w16cex wp14">
+<w:footnotes xmlns:wpc="http://schemas.microsoft.com/office/word/2010/wordprocessingCanvas" xmlns:cx="http://schemas.microsoft.com/office/drawing/2014/chartex" xmlns:cx1="http://schemas.microsoft.com/office/drawing/2015/9/8/chartex" xmlns:cx2="http://schemas.microsoft.com/office/drawing/2015/10/21/chartex" xmlns:cx3="http://schemas.microsoft.com/office/drawing/2016/5/9/chartex" xmlns:cx4="http://schemas.microsoft.com/office/drawing/2016/5/10/chartex" xmlns:cx5="http://schemas.microsoft.com/office/drawing/2016/5/11/chartex" xmlns:cx6="http://schemas.microsoft.com/office/drawing/2016/5/12/chartex" xmlns:cx7="http://schemas.microsoft.com/office/drawing/2016/5/13/chartex" xmlns:cx8="http://schemas.microsoft.com/office/drawing/2016/5/14/chartex" xmlns:mc="http://schemas.openxmlformats.org/markup-compatibility/2006" xmlns:aink="http://schemas.microsoft.com/office/drawing/2016/ink" xmlns:am3d="http://schemas.microsoft.com/office/drawing/2017/model3d" xmlns:o="urn:schemas-microsoft-com:office:office" xmlns:oel="http://schemas.microsoft.com/office/2019/extlst" xmlns:r="http://schemas.openxmlformats.org/officeDocument/2006/relationships" xmlns:m="http://schemas.openxmlformats.org/officeDocument/2006/math" xmlns:v="urn:schemas-microsoft-com:vml" xmlns:wp14="http://schemas.microsoft.com/office/word/2010/wordprocessingDrawing" xmlns:wp="http://schemas.openxmlformats.org/drawingml/2006/wordprocessingDrawing" xmlns:w10="urn:schemas-microsoft-com:office:word" xmlns:w="http://schemas.openxmlformats.org/wordprocessingml/2006/main" xmlns:w14="http://schemas.microsoft.com/office/word/2010/wordml" xmlns:w15="http://schemas.microsoft.com/office/word/2012/wordml" xmlns:w16cex="http://schemas.microsoft.com/office/word/2018/wordml/cex" xmlns:w16cid="http://schemas.microsoft.com/office/word/2016/wordml/cid" xmlns:w16="http://schemas.microsoft.com/office/word/2018/wordml" xmlns:w16sdtdh="http://schemas.microsoft.com/office/word/2020/wordml/sdtdatahash" xmlns:w16se="http://schemas.microsoft.com/office/word/2015/wordml/symex" xmlns:wpg="http://schemas.microsoft.com/office/word/2010/wordprocessingGroup" xmlns:wpi="http://schemas.microsoft.com/office/word/2010/wordprocessingInk" xmlns:wne="http://schemas.microsoft.com/office/word/2006/wordml" xmlns:wps="http://schemas.microsoft.com/office/word/2010/wordprocessingShape" mc:Ignorable="w14 w15 w16se w16cid w16 w16cex w16sdtdh wp14">
   <w:footnote w:type="separator" w:id="-1">
     <w:p>
       <w:pPr>
@@ -21750,7 +22881,7 @@
 </file>
 
 <file path=word/numbering.xml><?xml version="1.0" encoding="utf-8"?>
-<w:numbering xmlns:wpc="http://schemas.microsoft.com/office/word/2010/wordprocessingCanvas" xmlns:cx="http://schemas.microsoft.com/office/drawing/2014/chartex" xmlns:cx1="http://schemas.microsoft.com/office/drawing/2015/9/8/chartex" xmlns:cx2="http://schemas.microsoft.com/office/drawing/2015/10/21/chartex" xmlns:cx3="http://schemas.microsoft.com/office/drawing/2016/5/9/chartex" xmlns:cx4="http://schemas.microsoft.com/office/drawing/2016/5/10/chartex" xmlns:cx5="http://schemas.microsoft.com/office/drawing/2016/5/11/chartex" xmlns:cx6="http://schemas.microsoft.com/office/drawing/2016/5/12/chartex" xmlns:cx7="http://schemas.microsoft.com/office/drawing/2016/5/13/chartex" xmlns:cx8="http://schemas.microsoft.com/office/drawing/2016/5/14/chartex" xmlns:mc="http://schemas.openxmlformats.org/markup-compatibility/2006" xmlns:aink="http://schemas.microsoft.com/office/drawing/2016/ink" xmlns:am3d="http://schemas.microsoft.com/office/drawing/2017/model3d" xmlns:o="urn:schemas-microsoft-com:office:office" xmlns:r="http://schemas.openxmlformats.org/officeDocument/2006/relationships" xmlns:m="http://schemas.openxmlformats.org/officeDocument/2006/math" xmlns:v="urn:schemas-microsoft-com:vml" xmlns:wp14="http://schemas.microsoft.com/office/word/2010/wordprocessingDrawing" xmlns:wp="http://schemas.openxmlformats.org/drawingml/2006/wordprocessingDrawing" xmlns:w10="urn:schemas-microsoft-com:office:word" xmlns:w="http://schemas.openxmlformats.org/wordprocessingml/2006/main" xmlns:w14="http://schemas.microsoft.com/office/word/2010/wordml" xmlns:w15="http://schemas.microsoft.com/office/word/2012/wordml" xmlns:w16cex="http://schemas.microsoft.com/office/word/2018/wordml/cex" xmlns:w16cid="http://schemas.microsoft.com/office/word/2016/wordml/cid" xmlns:w16="http://schemas.microsoft.com/office/word/2018/wordml" xmlns:w16se="http://schemas.microsoft.com/office/word/2015/wordml/symex" xmlns:wpg="http://schemas.microsoft.com/office/word/2010/wordprocessingGroup" xmlns:wpi="http://schemas.microsoft.com/office/word/2010/wordprocessingInk" xmlns:wne="http://schemas.microsoft.com/office/word/2006/wordml" xmlns:wps="http://schemas.microsoft.com/office/word/2010/wordprocessingShape" mc:Ignorable="w14 w15 w16se w16cid w16 w16cex wp14">
+<w:numbering xmlns:wpc="http://schemas.microsoft.com/office/word/2010/wordprocessingCanvas" xmlns:cx="http://schemas.microsoft.com/office/drawing/2014/chartex" xmlns:cx1="http://schemas.microsoft.com/office/drawing/2015/9/8/chartex" xmlns:cx2="http://schemas.microsoft.com/office/drawing/2015/10/21/chartex" xmlns:cx3="http://schemas.microsoft.com/office/drawing/2016/5/9/chartex" xmlns:cx4="http://schemas.microsoft.com/office/drawing/2016/5/10/chartex" xmlns:cx5="http://schemas.microsoft.com/office/drawing/2016/5/11/chartex" xmlns:cx6="http://schemas.microsoft.com/office/drawing/2016/5/12/chartex" xmlns:cx7="http://schemas.microsoft.com/office/drawing/2016/5/13/chartex" xmlns:cx8="http://schemas.microsoft.com/office/drawing/2016/5/14/chartex" xmlns:mc="http://schemas.openxmlformats.org/markup-compatibility/2006" xmlns:aink="http://schemas.microsoft.com/office/drawing/2016/ink" xmlns:am3d="http://schemas.microsoft.com/office/drawing/2017/model3d" xmlns:o="urn:schemas-microsoft-com:office:office" xmlns:oel="http://schemas.microsoft.com/office/2019/extlst" xmlns:r="http://schemas.openxmlformats.org/officeDocument/2006/relationships" xmlns:m="http://schemas.openxmlformats.org/officeDocument/2006/math" xmlns:v="urn:schemas-microsoft-com:vml" xmlns:wp14="http://schemas.microsoft.com/office/word/2010/wordprocessingDrawing" xmlns:wp="http://schemas.openxmlformats.org/drawingml/2006/wordprocessingDrawing" xmlns:w10="urn:schemas-microsoft-com:office:word" xmlns:w="http://schemas.openxmlformats.org/wordprocessingml/2006/main" xmlns:w14="http://schemas.microsoft.com/office/word/2010/wordml" xmlns:w15="http://schemas.microsoft.com/office/word/2012/wordml" xmlns:w16cex="http://schemas.microsoft.com/office/word/2018/wordml/cex" xmlns:w16cid="http://schemas.microsoft.com/office/word/2016/wordml/cid" xmlns:w16="http://schemas.microsoft.com/office/word/2018/wordml" xmlns:w16sdtdh="http://schemas.microsoft.com/office/word/2020/wordml/sdtdatahash" xmlns:w16se="http://schemas.microsoft.com/office/word/2015/wordml/symex" xmlns:wpg="http://schemas.microsoft.com/office/word/2010/wordprocessingGroup" xmlns:wpi="http://schemas.microsoft.com/office/word/2010/wordprocessingInk" xmlns:wne="http://schemas.microsoft.com/office/word/2006/wordml" xmlns:wps="http://schemas.microsoft.com/office/word/2010/wordprocessingShape" mc:Ignorable="w14 w15 w16se w16cid w16 w16cex w16sdtdh wp14">
   <w:abstractNum w:abstractNumId="0" w15:restartNumberingAfterBreak="0">
     <w:nsid w:val="1E170A5A"/>
     <w:multiLevelType w:val="hybridMultilevel"/>
@@ -22883,47 +24014,47 @@
       </w:rPr>
     </w:lvl>
   </w:abstractNum>
-  <w:num w:numId="1">
+  <w:num w:numId="1" w16cid:durableId="307823818">
     <w:abstractNumId w:val="2"/>
   </w:num>
-  <w:num w:numId="2">
+  <w:num w:numId="2" w16cid:durableId="1658925192">
     <w:abstractNumId w:val="9"/>
   </w:num>
-  <w:num w:numId="3">
+  <w:num w:numId="3" w16cid:durableId="1109667749">
     <w:abstractNumId w:val="5"/>
   </w:num>
-  <w:num w:numId="4">
+  <w:num w:numId="4" w16cid:durableId="694768732">
     <w:abstractNumId w:val="0"/>
   </w:num>
-  <w:num w:numId="5">
+  <w:num w:numId="5" w16cid:durableId="1180005010">
     <w:abstractNumId w:val="3"/>
   </w:num>
-  <w:num w:numId="6">
+  <w:num w:numId="6" w16cid:durableId="1101342261">
     <w:abstractNumId w:val="7"/>
   </w:num>
-  <w:num w:numId="7">
+  <w:num w:numId="7" w16cid:durableId="724378860">
     <w:abstractNumId w:val="6"/>
   </w:num>
-  <w:num w:numId="8">
+  <w:num w:numId="8" w16cid:durableId="976685049">
     <w:abstractNumId w:val="4"/>
   </w:num>
-  <w:num w:numId="9">
+  <w:num w:numId="9" w16cid:durableId="763570091">
     <w:abstractNumId w:val="8"/>
   </w:num>
-  <w:num w:numId="10">
+  <w:num w:numId="10" w16cid:durableId="1759055390">
     <w:abstractNumId w:val="10"/>
   </w:num>
-  <w:num w:numId="11">
+  <w:num w:numId="11" w16cid:durableId="424762665">
     <w:abstractNumId w:val="11"/>
   </w:num>
-  <w:num w:numId="12">
+  <w:num w:numId="12" w16cid:durableId="2057388791">
     <w:abstractNumId w:val="1"/>
   </w:num>
 </w:numbering>
 </file>
 
 <file path=word/styles.xml><?xml version="1.0" encoding="utf-8"?>
-<w:styles xmlns:mc="http://schemas.openxmlformats.org/markup-compatibility/2006" xmlns:r="http://schemas.openxmlformats.org/officeDocument/2006/relationships" xmlns:w="http://schemas.openxmlformats.org/wordprocessingml/2006/main" xmlns:w14="http://schemas.microsoft.com/office/word/2010/wordml" xmlns:w15="http://schemas.microsoft.com/office/word/2012/wordml" xmlns:w16cex="http://schemas.microsoft.com/office/word/2018/wordml/cex" xmlns:w16cid="http://schemas.microsoft.com/office/word/2016/wordml/cid" xmlns:w16="http://schemas.microsoft.com/office/word/2018/wordml" xmlns:w16se="http://schemas.microsoft.com/office/word/2015/wordml/symex" mc:Ignorable="w14 w15 w16se w16cid w16 w16cex">
+<w:styles xmlns:mc="http://schemas.openxmlformats.org/markup-compatibility/2006" xmlns:r="http://schemas.openxmlformats.org/officeDocument/2006/relationships" xmlns:w="http://schemas.openxmlformats.org/wordprocessingml/2006/main" xmlns:w14="http://schemas.microsoft.com/office/word/2010/wordml" xmlns:w15="http://schemas.microsoft.com/office/word/2012/wordml" xmlns:w16cex="http://schemas.microsoft.com/office/word/2018/wordml/cex" xmlns:w16cid="http://schemas.microsoft.com/office/word/2016/wordml/cid" xmlns:w16="http://schemas.microsoft.com/office/word/2018/wordml" xmlns:w16sdtdh="http://schemas.microsoft.com/office/word/2020/wordml/sdtdatahash" xmlns:w16se="http://schemas.microsoft.com/office/word/2015/wordml/symex" mc:Ignorable="w14 w15 w16se w16cid w16 w16cex w16sdtdh">
   <w:docDefaults>
     <w:rPrDefault>
       <w:rPr>

</xml_diff>